<commit_message>
abertura do processo de cotação frete
</commit_message>
<xml_diff>
--- a/Documentacao/Portal de Cotacao de Materiais - Manual - Comprador.docx
+++ b/Documentacao/Portal de Cotacao de Materiais - Manual - Comprador.docx
@@ -108,6 +108,13 @@
     </w:p>
     <w:sdt>
       <w:sdtPr>
+        <w:rPr>
+          <w:rFonts w:asciiTheme="minorHAnsi" w:eastAsiaTheme="minorHAnsi" w:hAnsiTheme="minorHAnsi" w:cstheme="minorBidi"/>
+          <w:color w:val="auto"/>
+          <w:sz w:val="22"/>
+          <w:szCs w:val="22"/>
+          <w:lang w:eastAsia="en-US"/>
+        </w:rPr>
         <w:id w:val="-1896337470"/>
         <w:docPartObj>
           <w:docPartGallery w:val="Table of Contents"/>
@@ -116,13 +123,8 @@
       </w:sdtPr>
       <w:sdtEndPr>
         <w:rPr>
-          <w:rFonts w:asciiTheme="minorHAnsi" w:eastAsiaTheme="minorHAnsi" w:hAnsiTheme="minorHAnsi" w:cstheme="minorBidi"/>
           <w:b/>
           <w:bCs/>
-          <w:color w:val="auto"/>
-          <w:sz w:val="22"/>
-          <w:szCs w:val="22"/>
-          <w:lang w:eastAsia="en-US"/>
         </w:rPr>
       </w:sdtEndPr>
       <w:sdtContent>
@@ -156,7 +158,7 @@
           <w:r>
             <w:fldChar w:fldCharType="separate"/>
           </w:r>
-          <w:hyperlink w:anchor="_Toc359417325" w:history="1">
+          <w:hyperlink w:anchor="_Toc359598914" w:history="1">
             <w:r>
               <w:rPr>
                 <w:rStyle w:val="Hyperlink"/>
@@ -198,7 +200,7 @@
                 <w:noProof/>
                 <w:webHidden/>
               </w:rPr>
-              <w:instrText xml:space="preserve"> PAGEREF _Toc359417325 \h </w:instrText>
+              <w:instrText xml:space="preserve"> PAGEREF _Toc359598914 \h </w:instrText>
             </w:r>
             <w:r>
               <w:rPr>
@@ -242,7 +244,7 @@
               <w:lang w:eastAsia="pt-BR"/>
             </w:rPr>
           </w:pPr>
-          <w:hyperlink w:anchor="_Toc359417326" w:history="1">
+          <w:hyperlink w:anchor="_Toc359598915" w:history="1">
             <w:r>
               <w:rPr>
                 <w:rStyle w:val="Hyperlink"/>
@@ -284,7 +286,7 @@
                 <w:noProof/>
                 <w:webHidden/>
               </w:rPr>
-              <w:instrText xml:space="preserve"> PAGEREF _Toc359417326 \h </w:instrText>
+              <w:instrText xml:space="preserve"> PAGEREF _Toc359598915 \h </w:instrText>
             </w:r>
             <w:r>
               <w:rPr>
@@ -328,7 +330,7 @@
               <w:lang w:eastAsia="pt-BR"/>
             </w:rPr>
           </w:pPr>
-          <w:hyperlink w:anchor="_Toc359417327" w:history="1">
+          <w:hyperlink w:anchor="_Toc359598916" w:history="1">
             <w:r>
               <w:rPr>
                 <w:rStyle w:val="Hyperlink"/>
@@ -370,7 +372,7 @@
                 <w:noProof/>
                 <w:webHidden/>
               </w:rPr>
-              <w:instrText xml:space="preserve"> PAGEREF _Toc359417327 \h </w:instrText>
+              <w:instrText xml:space="preserve"> PAGEREF _Toc359598916 \h </w:instrText>
             </w:r>
             <w:r>
               <w:rPr>
@@ -414,7 +416,7 @@
               <w:lang w:eastAsia="pt-BR"/>
             </w:rPr>
           </w:pPr>
-          <w:hyperlink w:anchor="_Toc359417328" w:history="1">
+          <w:hyperlink w:anchor="_Toc359598917" w:history="1">
             <w:r>
               <w:rPr>
                 <w:rStyle w:val="Hyperlink"/>
@@ -456,7 +458,7 @@
                 <w:noProof/>
                 <w:webHidden/>
               </w:rPr>
-              <w:instrText xml:space="preserve"> PAGEREF _Toc359417328 \h </w:instrText>
+              <w:instrText xml:space="preserve"> PAGEREF _Toc359598917 \h </w:instrText>
             </w:r>
             <w:r>
               <w:rPr>
@@ -500,7 +502,7 @@
               <w:lang w:eastAsia="pt-BR"/>
             </w:rPr>
           </w:pPr>
-          <w:hyperlink w:anchor="_Toc359417329" w:history="1">
+          <w:hyperlink w:anchor="_Toc359598918" w:history="1">
             <w:r>
               <w:rPr>
                 <w:rStyle w:val="Hyperlink"/>
@@ -542,7 +544,7 @@
                 <w:noProof/>
                 <w:webHidden/>
               </w:rPr>
-              <w:instrText xml:space="preserve"> PAGEREF _Toc359417329 \h </w:instrText>
+              <w:instrText xml:space="preserve"> PAGEREF _Toc359598918 \h </w:instrText>
             </w:r>
             <w:r>
               <w:rPr>
@@ -586,7 +588,7 @@
               <w:lang w:eastAsia="pt-BR"/>
             </w:rPr>
           </w:pPr>
-          <w:hyperlink w:anchor="_Toc359417330" w:history="1">
+          <w:hyperlink w:anchor="_Toc359598919" w:history="1">
             <w:r>
               <w:rPr>
                 <w:rStyle w:val="Hyperlink"/>
@@ -628,7 +630,7 @@
                 <w:noProof/>
                 <w:webHidden/>
               </w:rPr>
-              <w:instrText xml:space="preserve"> PAGEREF _Toc359417330 \h </w:instrText>
+              <w:instrText xml:space="preserve"> PAGEREF _Toc359598919 \h </w:instrText>
             </w:r>
             <w:r>
               <w:rPr>
@@ -672,7 +674,7 @@
               <w:lang w:eastAsia="pt-BR"/>
             </w:rPr>
           </w:pPr>
-          <w:hyperlink w:anchor="_Toc359417331" w:history="1">
+          <w:hyperlink w:anchor="_Toc359598920" w:history="1">
             <w:r>
               <w:rPr>
                 <w:rStyle w:val="Hyperlink"/>
@@ -714,7 +716,7 @@
                 <w:noProof/>
                 <w:webHidden/>
               </w:rPr>
-              <w:instrText xml:space="preserve"> PAGEREF _Toc359417331 \h </w:instrText>
+              <w:instrText xml:space="preserve"> PAGEREF _Toc359598920 \h </w:instrText>
             </w:r>
             <w:r>
               <w:rPr>
@@ -758,7 +760,7 @@
               <w:lang w:eastAsia="pt-BR"/>
             </w:rPr>
           </w:pPr>
-          <w:hyperlink w:anchor="_Toc359417332" w:history="1">
+          <w:hyperlink w:anchor="_Toc359598921" w:history="1">
             <w:r>
               <w:rPr>
                 <w:rStyle w:val="Hyperlink"/>
@@ -800,7 +802,7 @@
                 <w:noProof/>
                 <w:webHidden/>
               </w:rPr>
-              <w:instrText xml:space="preserve"> PAGEREF _Toc359417332 \h </w:instrText>
+              <w:instrText xml:space="preserve"> PAGEREF _Toc359598921 \h </w:instrText>
             </w:r>
             <w:r>
               <w:rPr>
@@ -844,7 +846,7 @@
               <w:lang w:eastAsia="pt-BR"/>
             </w:rPr>
           </w:pPr>
-          <w:hyperlink w:anchor="_Toc359417333" w:history="1">
+          <w:hyperlink w:anchor="_Toc359598922" w:history="1">
             <w:r>
               <w:rPr>
                 <w:rStyle w:val="Hyperlink"/>
@@ -886,7 +888,7 @@
                 <w:noProof/>
                 <w:webHidden/>
               </w:rPr>
-              <w:instrText xml:space="preserve"> PAGEREF _Toc359417333 \h </w:instrText>
+              <w:instrText xml:space="preserve"> PAGEREF _Toc359598922 \h </w:instrText>
             </w:r>
             <w:r>
               <w:rPr>
@@ -930,7 +932,7 @@
               <w:lang w:eastAsia="pt-BR"/>
             </w:rPr>
           </w:pPr>
-          <w:hyperlink w:anchor="_Toc359417334" w:history="1">
+          <w:hyperlink w:anchor="_Toc359598923" w:history="1">
             <w:r>
               <w:rPr>
                 <w:rStyle w:val="Hyperlink"/>
@@ -972,7 +974,7 @@
                 <w:noProof/>
                 <w:webHidden/>
               </w:rPr>
-              <w:instrText xml:space="preserve"> PAGEREF _Toc359417334 \h </w:instrText>
+              <w:instrText xml:space="preserve"> PAGEREF _Toc359598923 \h </w:instrText>
             </w:r>
             <w:r>
               <w:rPr>
@@ -1016,7 +1018,7 @@
               <w:lang w:eastAsia="pt-BR"/>
             </w:rPr>
           </w:pPr>
-          <w:hyperlink w:anchor="_Toc359417335" w:history="1">
+          <w:hyperlink w:anchor="_Toc359598924" w:history="1">
             <w:r>
               <w:rPr>
                 <w:rStyle w:val="Hyperlink"/>
@@ -1058,7 +1060,7 @@
                 <w:noProof/>
                 <w:webHidden/>
               </w:rPr>
-              <w:instrText xml:space="preserve"> PAGEREF _Toc359417335 \h </w:instrText>
+              <w:instrText xml:space="preserve"> PAGEREF _Toc359598924 \h </w:instrText>
             </w:r>
             <w:r>
               <w:rPr>
@@ -1102,7 +1104,7 @@
               <w:lang w:eastAsia="pt-BR"/>
             </w:rPr>
           </w:pPr>
-          <w:hyperlink w:anchor="_Toc359417336" w:history="1">
+          <w:hyperlink w:anchor="_Toc359598925" w:history="1">
             <w:r>
               <w:rPr>
                 <w:rStyle w:val="Hyperlink"/>
@@ -1144,7 +1146,7 @@
                 <w:noProof/>
                 <w:webHidden/>
               </w:rPr>
-              <w:instrText xml:space="preserve"> PAGEREF _Toc359417336 \h </w:instrText>
+              <w:instrText xml:space="preserve"> PAGEREF _Toc359598925 \h </w:instrText>
             </w:r>
             <w:r>
               <w:rPr>
@@ -1188,7 +1190,7 @@
               <w:lang w:eastAsia="pt-BR"/>
             </w:rPr>
           </w:pPr>
-          <w:hyperlink w:anchor="_Toc359417337" w:history="1">
+          <w:hyperlink w:anchor="_Toc359598926" w:history="1">
             <w:r>
               <w:rPr>
                 <w:rStyle w:val="Hyperlink"/>
@@ -1230,7 +1232,7 @@
                 <w:noProof/>
                 <w:webHidden/>
               </w:rPr>
-              <w:instrText xml:space="preserve"> PAGEREF _Toc359417337 \h </w:instrText>
+              <w:instrText xml:space="preserve"> PAGEREF _Toc359598926 \h </w:instrText>
             </w:r>
             <w:r>
               <w:rPr>
@@ -1250,7 +1252,7 @@
                 <w:noProof/>
                 <w:webHidden/>
               </w:rPr>
-              <w:t>12</w:t>
+              <w:t>13</w:t>
             </w:r>
             <w:r>
               <w:rPr>
@@ -1274,7 +1276,7 @@
               <w:lang w:eastAsia="pt-BR"/>
             </w:rPr>
           </w:pPr>
-          <w:hyperlink w:anchor="_Toc359417338" w:history="1">
+          <w:hyperlink w:anchor="_Toc359598927" w:history="1">
             <w:r>
               <w:rPr>
                 <w:rStyle w:val="Hyperlink"/>
@@ -1316,7 +1318,7 @@
                 <w:noProof/>
                 <w:webHidden/>
               </w:rPr>
-              <w:instrText xml:space="preserve"> PAGEREF _Toc359417338 \h </w:instrText>
+              <w:instrText xml:space="preserve"> PAGEREF _Toc359598927 \h </w:instrText>
             </w:r>
             <w:r>
               <w:rPr>
@@ -1336,7 +1338,7 @@
                 <w:noProof/>
                 <w:webHidden/>
               </w:rPr>
-              <w:t>12</w:t>
+              <w:t>13</w:t>
             </w:r>
             <w:r>
               <w:rPr>
@@ -1360,7 +1362,7 @@
               <w:lang w:eastAsia="pt-BR"/>
             </w:rPr>
           </w:pPr>
-          <w:hyperlink w:anchor="_Toc359417339" w:history="1">
+          <w:hyperlink w:anchor="_Toc359598928" w:history="1">
             <w:r>
               <w:rPr>
                 <w:rStyle w:val="Hyperlink"/>
@@ -1402,7 +1404,7 @@
                 <w:noProof/>
                 <w:webHidden/>
               </w:rPr>
-              <w:instrText xml:space="preserve"> PAGEREF _Toc359417339 \h </w:instrText>
+              <w:instrText xml:space="preserve"> PAGEREF _Toc359598928 \h </w:instrText>
             </w:r>
             <w:r>
               <w:rPr>
@@ -1422,7 +1424,7 @@
                 <w:noProof/>
                 <w:webHidden/>
               </w:rPr>
-              <w:t>12</w:t>
+              <w:t>14</w:t>
             </w:r>
             <w:r>
               <w:rPr>
@@ -1446,7 +1448,7 @@
               <w:lang w:eastAsia="pt-BR"/>
             </w:rPr>
           </w:pPr>
-          <w:hyperlink w:anchor="_Toc359417340" w:history="1">
+          <w:hyperlink w:anchor="_Toc359598929" w:history="1">
             <w:r>
               <w:rPr>
                 <w:rStyle w:val="Hyperlink"/>
@@ -1488,7 +1490,7 @@
                 <w:noProof/>
                 <w:webHidden/>
               </w:rPr>
-              <w:instrText xml:space="preserve"> PAGEREF _Toc359417340 \h </w:instrText>
+              <w:instrText xml:space="preserve"> PAGEREF _Toc359598929 \h </w:instrText>
             </w:r>
             <w:r>
               <w:rPr>
@@ -1508,7 +1510,265 @@
                 <w:noProof/>
                 <w:webHidden/>
               </w:rPr>
-              <w:t>13</w:t>
+              <w:t>14</w:t>
+            </w:r>
+            <w:r>
+              <w:rPr>
+                <w:noProof/>
+                <w:webHidden/>
+              </w:rPr>
+              <w:fldChar w:fldCharType="end"/>
+            </w:r>
+          </w:hyperlink>
+        </w:p>
+        <w:p>
+          <w:pPr>
+            <w:pStyle w:val="Sumrio1"/>
+            <w:tabs>
+              <w:tab w:val="left" w:pos="1100"/>
+              <w:tab w:val="right" w:leader="dot" w:pos="8494"/>
+            </w:tabs>
+            <w:rPr>
+              <w:rFonts w:eastAsiaTheme="minorEastAsia"/>
+              <w:noProof/>
+              <w:lang w:eastAsia="pt-BR"/>
+            </w:rPr>
+          </w:pPr>
+          <w:hyperlink w:anchor="_Toc359598930" w:history="1">
+            <w:r>
+              <w:rPr>
+                <w:rStyle w:val="Hyperlink"/>
+                <w:noProof/>
+              </w:rPr>
+              <w:t>4</w:t>
+            </w:r>
+            <w:r>
+              <w:rPr>
+                <w:rFonts w:eastAsiaTheme="minorEastAsia"/>
+                <w:noProof/>
+                <w:lang w:eastAsia="pt-BR"/>
+              </w:rPr>
+              <w:tab/>
+            </w:r>
+            <w:r>
+              <w:rPr>
+                <w:rStyle w:val="Hyperlink"/>
+                <w:noProof/>
+              </w:rPr>
+              <w:t>Eficiência de Negociação</w:t>
+            </w:r>
+            <w:r>
+              <w:rPr>
+                <w:noProof/>
+                <w:webHidden/>
+              </w:rPr>
+              <w:tab/>
+            </w:r>
+            <w:r>
+              <w:rPr>
+                <w:noProof/>
+                <w:webHidden/>
+              </w:rPr>
+              <w:fldChar w:fldCharType="begin"/>
+            </w:r>
+            <w:r>
+              <w:rPr>
+                <w:noProof/>
+                <w:webHidden/>
+              </w:rPr>
+              <w:instrText xml:space="preserve"> PAGEREF _Toc359598930 \h </w:instrText>
+            </w:r>
+            <w:r>
+              <w:rPr>
+                <w:noProof/>
+                <w:webHidden/>
+              </w:rPr>
+            </w:r>
+            <w:r>
+              <w:rPr>
+                <w:noProof/>
+                <w:webHidden/>
+              </w:rPr>
+              <w:fldChar w:fldCharType="separate"/>
+            </w:r>
+            <w:r>
+              <w:rPr>
+                <w:noProof/>
+                <w:webHidden/>
+              </w:rPr>
+              <w:t>14</w:t>
+            </w:r>
+            <w:r>
+              <w:rPr>
+                <w:noProof/>
+                <w:webHidden/>
+              </w:rPr>
+              <w:fldChar w:fldCharType="end"/>
+            </w:r>
+          </w:hyperlink>
+        </w:p>
+        <w:p>
+          <w:pPr>
+            <w:pStyle w:val="Sumrio2"/>
+            <w:tabs>
+              <w:tab w:val="left" w:pos="1540"/>
+              <w:tab w:val="right" w:leader="dot" w:pos="8494"/>
+            </w:tabs>
+            <w:rPr>
+              <w:rFonts w:eastAsiaTheme="minorEastAsia"/>
+              <w:noProof/>
+              <w:lang w:eastAsia="pt-BR"/>
+            </w:rPr>
+          </w:pPr>
+          <w:hyperlink w:anchor="_Toc359598931" w:history="1">
+            <w:r>
+              <w:rPr>
+                <w:rStyle w:val="Hyperlink"/>
+                <w:noProof/>
+              </w:rPr>
+              <w:t>4.1</w:t>
+            </w:r>
+            <w:r>
+              <w:rPr>
+                <w:rFonts w:eastAsiaTheme="minorEastAsia"/>
+                <w:noProof/>
+                <w:lang w:eastAsia="pt-BR"/>
+              </w:rPr>
+              <w:tab/>
+            </w:r>
+            <w:r>
+              <w:rPr>
+                <w:rStyle w:val="Hyperlink"/>
+                <w:noProof/>
+              </w:rPr>
+              <w:t>Eficiência Resumida</w:t>
+            </w:r>
+            <w:r>
+              <w:rPr>
+                <w:noProof/>
+                <w:webHidden/>
+              </w:rPr>
+              <w:tab/>
+            </w:r>
+            <w:r>
+              <w:rPr>
+                <w:noProof/>
+                <w:webHidden/>
+              </w:rPr>
+              <w:fldChar w:fldCharType="begin"/>
+            </w:r>
+            <w:r>
+              <w:rPr>
+                <w:noProof/>
+                <w:webHidden/>
+              </w:rPr>
+              <w:instrText xml:space="preserve"> PAGEREF _Toc359598931 \h </w:instrText>
+            </w:r>
+            <w:r>
+              <w:rPr>
+                <w:noProof/>
+                <w:webHidden/>
+              </w:rPr>
+            </w:r>
+            <w:r>
+              <w:rPr>
+                <w:noProof/>
+                <w:webHidden/>
+              </w:rPr>
+              <w:fldChar w:fldCharType="separate"/>
+            </w:r>
+            <w:r>
+              <w:rPr>
+                <w:noProof/>
+                <w:webHidden/>
+              </w:rPr>
+              <w:t>15</w:t>
+            </w:r>
+            <w:r>
+              <w:rPr>
+                <w:noProof/>
+                <w:webHidden/>
+              </w:rPr>
+              <w:fldChar w:fldCharType="end"/>
+            </w:r>
+          </w:hyperlink>
+        </w:p>
+        <w:p>
+          <w:pPr>
+            <w:pStyle w:val="Sumrio2"/>
+            <w:tabs>
+              <w:tab w:val="left" w:pos="1540"/>
+              <w:tab w:val="right" w:leader="dot" w:pos="8494"/>
+            </w:tabs>
+            <w:rPr>
+              <w:rFonts w:eastAsiaTheme="minorEastAsia"/>
+              <w:noProof/>
+              <w:lang w:eastAsia="pt-BR"/>
+            </w:rPr>
+          </w:pPr>
+          <w:hyperlink w:anchor="_Toc359598932" w:history="1">
+            <w:r>
+              <w:rPr>
+                <w:rStyle w:val="Hyperlink"/>
+                <w:noProof/>
+              </w:rPr>
+              <w:t>4.2</w:t>
+            </w:r>
+            <w:r>
+              <w:rPr>
+                <w:rFonts w:eastAsiaTheme="minorEastAsia"/>
+                <w:noProof/>
+                <w:lang w:eastAsia="pt-BR"/>
+              </w:rPr>
+              <w:tab/>
+            </w:r>
+            <w:r>
+              <w:rPr>
+                <w:rStyle w:val="Hyperlink"/>
+                <w:noProof/>
+              </w:rPr>
+              <w:t>Eficiência Detalhada</w:t>
+            </w:r>
+            <w:r>
+              <w:rPr>
+                <w:noProof/>
+                <w:webHidden/>
+              </w:rPr>
+              <w:tab/>
+            </w:r>
+            <w:r>
+              <w:rPr>
+                <w:noProof/>
+                <w:webHidden/>
+              </w:rPr>
+              <w:fldChar w:fldCharType="begin"/>
+            </w:r>
+            <w:r>
+              <w:rPr>
+                <w:noProof/>
+                <w:webHidden/>
+              </w:rPr>
+              <w:instrText xml:space="preserve"> PAGEREF _Toc359598932 \h </w:instrText>
+            </w:r>
+            <w:r>
+              <w:rPr>
+                <w:noProof/>
+                <w:webHidden/>
+              </w:rPr>
+            </w:r>
+            <w:r>
+              <w:rPr>
+                <w:noProof/>
+                <w:webHidden/>
+              </w:rPr>
+              <w:fldChar w:fldCharType="separate"/>
+            </w:r>
+            <w:r>
+              <w:rPr>
+                <w:noProof/>
+                <w:webHidden/>
+              </w:rPr>
+              <w:t>16</w:t>
             </w:r>
             <w:r>
               <w:rPr>
@@ -1548,7 +1808,7 @@
       <w:pPr>
         <w:pStyle w:val="Ttulo1"/>
       </w:pPr>
-      <w:bookmarkStart w:id="0" w:name="_Toc359417325"/>
+      <w:bookmarkStart w:id="0" w:name="_Toc359598914"/>
       <w:proofErr w:type="spellStart"/>
       <w:r>
         <w:lastRenderedPageBreak/>
@@ -1561,7 +1821,7 @@
       <w:pPr>
         <w:pStyle w:val="Ttulo2"/>
       </w:pPr>
-      <w:bookmarkStart w:id="1" w:name="_Toc359417326"/>
+      <w:bookmarkStart w:id="1" w:name="_Toc359598915"/>
       <w:r>
         <w:t xml:space="preserve">Efetuar </w:t>
       </w:r>
@@ -1859,7 +2119,7 @@
       <w:pPr>
         <w:pStyle w:val="Ttulo2"/>
       </w:pPr>
-      <w:bookmarkStart w:id="2" w:name="_Toc359417327"/>
+      <w:bookmarkStart w:id="2" w:name="_Toc359598916"/>
       <w:r>
         <w:t>Esqueci minha senha</w:t>
       </w:r>
@@ -1931,7 +2191,7 @@
       <w:pPr>
         <w:pStyle w:val="Ttulo2"/>
       </w:pPr>
-      <w:bookmarkStart w:id="3" w:name="_Toc359417328"/>
+      <w:bookmarkStart w:id="3" w:name="_Toc359598917"/>
       <w:r>
         <w:t>Alterar senha</w:t>
       </w:r>
@@ -1995,7 +2255,7 @@
       <w:pPr>
         <w:pStyle w:val="Ttulo1"/>
       </w:pPr>
-      <w:bookmarkStart w:id="4" w:name="_Toc359417329"/>
+      <w:bookmarkStart w:id="4" w:name="_Toc359598918"/>
       <w:r>
         <w:lastRenderedPageBreak/>
         <w:t>Adicionar Processo de Cotação</w:t>
@@ -2087,7 +2347,7 @@
       <w:pPr>
         <w:pStyle w:val="Ttulo2"/>
       </w:pPr>
-      <w:bookmarkStart w:id="5" w:name="_Toc359417330"/>
+      <w:bookmarkStart w:id="5" w:name="_Toc359598919"/>
       <w:r>
         <w:t>Informações de Cabeçalho</w:t>
       </w:r>
@@ -2183,7 +2443,7 @@
       <w:pPr>
         <w:pStyle w:val="Ttulo2"/>
       </w:pPr>
-      <w:bookmarkStart w:id="6" w:name="_Toc359417331"/>
+      <w:bookmarkStart w:id="6" w:name="_Toc359598920"/>
       <w:r>
         <w:t>Selecionar Itens</w:t>
       </w:r>
@@ -2968,7 +3228,7 @@
       <w:pPr>
         <w:pStyle w:val="Ttulo2"/>
       </w:pPr>
-      <w:bookmarkStart w:id="7" w:name="_Toc359417332"/>
+      <w:bookmarkStart w:id="7" w:name="_Toc359598921"/>
       <w:r>
         <w:t>Selecionar Fornecedores Participantes</w:t>
       </w:r>
@@ -3268,7 +3528,7 @@
       <w:pPr>
         <w:pStyle w:val="Ttulo2"/>
       </w:pPr>
-      <w:bookmarkStart w:id="8" w:name="_Toc359417333"/>
+      <w:bookmarkStart w:id="8" w:name="_Toc359598922"/>
       <w:r>
         <w:t>Anexos</w:t>
       </w:r>
@@ -3414,7 +3674,7 @@
       <w:pPr>
         <w:pStyle w:val="Ttulo2"/>
       </w:pPr>
-      <w:bookmarkStart w:id="9" w:name="_Toc359417334"/>
+      <w:bookmarkStart w:id="9" w:name="_Toc359598923"/>
       <w:r>
         <w:t>Abrir Processo de Cotação</w:t>
       </w:r>
@@ -3557,7 +3817,7 @@
       <w:pPr>
         <w:pStyle w:val="Ttulo2"/>
       </w:pPr>
-      <w:bookmarkStart w:id="10" w:name="_Toc359417335"/>
+      <w:bookmarkStart w:id="10" w:name="_Toc359598924"/>
       <w:r>
         <w:t>Selecionar Cotações</w:t>
       </w:r>
@@ -3858,8 +4118,6 @@
             <w:r>
               <w:fldChar w:fldCharType="end"/>
             </w:r>
-            <w:bookmarkStart w:id="11" w:name="_GoBack"/>
-            <w:bookmarkEnd w:id="11"/>
             <w:r>
               <w:t>.</w:t>
             </w:r>
@@ -4260,85 +4518,26 @@
       <w:pPr>
         <w:pStyle w:val="Ttulo3"/>
       </w:pPr>
-      <w:bookmarkStart w:id="12" w:name="_Toc359417336"/>
-      <w:bookmarkStart w:id="13" w:name="_Ref359418302"/>
+      <w:bookmarkStart w:id="11" w:name="_Ref359418302"/>
+      <w:bookmarkStart w:id="12" w:name="_Toc359598925"/>
       <w:r>
         <w:t>Visualizar Cotação</w:t>
       </w:r>
+      <w:bookmarkEnd w:id="11"/>
       <w:bookmarkEnd w:id="12"/>
-      <w:bookmarkEnd w:id="13"/>
-    </w:p>
-    <w:p/>
-    <w:p>
-      <w:pPr>
-        <w:pStyle w:val="Ttulo2"/>
-      </w:pPr>
-      <w:bookmarkStart w:id="14" w:name="_Toc359417337"/>
-      <w:r>
-        <w:t>Fechar Processo de Cotação</w:t>
-      </w:r>
-      <w:bookmarkEnd w:id="14"/>
-    </w:p>
-    <w:p>
-      <w:pPr>
-        <w:pStyle w:val="Ttulo1"/>
-      </w:pPr>
-      <w:bookmarkStart w:id="15" w:name="_Toc359417338"/>
-      <w:r>
-        <w:t xml:space="preserve">Listagem de </w:t>
-      </w:r>
-      <w:r>
-        <w:t>Processos de Cotação</w:t>
-      </w:r>
-      <w:bookmarkEnd w:id="15"/>
-    </w:p>
-    <w:p>
-      <w:r>
-        <w:t>Esta tela é acessada clicando no menu</w:t>
-      </w:r>
-      <w:r>
-        <w:t xml:space="preserve"> “Cotaç</w:t>
-      </w:r>
-      <w:r>
-        <w:t>ões</w:t>
-      </w:r>
-      <w:r>
-        <w:t xml:space="preserve"> de </w:t>
-      </w:r>
-      <w:proofErr w:type="gramStart"/>
-      <w:r>
-        <w:t xml:space="preserve">Materiais </w:t>
-      </w:r>
-      <w:r>
-        <w:sym w:font="Wingdings" w:char="F0E0"/>
-      </w:r>
-      <w:r>
-        <w:t xml:space="preserve"> Listar</w:t>
-      </w:r>
-      <w:proofErr w:type="gramEnd"/>
-      <w:r>
-        <w:t>”</w:t>
-      </w:r>
-      <w:r>
-        <w:t xml:space="preserve">. </w:t>
-      </w:r>
-      <w:r>
-        <w:t xml:space="preserve">A listagem apresenta os Processos de Cotação criados. </w:t>
-      </w:r>
-      <w:r>
-        <w:t xml:space="preserve">A lista é paginada e retorna, por padrão, dez registros por </w:t>
-      </w:r>
-      <w:r>
-        <w:t>página</w:t>
-      </w:r>
-      <w:r>
-        <w:t>, podendo este valor ser alterado</w:t>
-      </w:r>
-      <w:r>
-        <w:t xml:space="preserve"> pelo usuário</w:t>
-      </w:r>
-      <w:r>
-        <w:t>.</w:t>
+    </w:p>
+    <w:p>
+      <w:r>
+        <w:t xml:space="preserve">Abre uma tela que lista </w:t>
+      </w:r>
+      <w:r>
+        <w:t xml:space="preserve">todos </w:t>
+      </w:r>
+      <w:r>
+        <w:t>os itens do processo de cotação.</w:t>
+      </w:r>
+      <w:r>
+        <w:t xml:space="preserve"> </w:t>
       </w:r>
     </w:p>
     <w:p>
@@ -4350,6 +4549,873 @@
           <w:noProof/>
           <w:lang w:eastAsia="pt-BR"/>
         </w:rPr>
+        <w:drawing>
+          <wp:inline distT="0" distB="0" distL="0" distR="0" wp14:anchorId="53FF8B69" wp14:editId="34BFA41B">
+            <wp:extent cx="5400040" cy="1086485"/>
+            <wp:effectExtent l="0" t="0" r="0" b="0"/>
+            <wp:docPr id="16" name="Imagem 16"/>
+            <wp:cNvGraphicFramePr>
+              <a:graphicFrameLocks xmlns:a="http://schemas.openxmlformats.org/drawingml/2006/main" noChangeAspect="1"/>
+            </wp:cNvGraphicFramePr>
+            <a:graphic xmlns:a="http://schemas.openxmlformats.org/drawingml/2006/main">
+              <a:graphicData uri="http://schemas.openxmlformats.org/drawingml/2006/picture">
+                <pic:pic xmlns:pic="http://schemas.openxmlformats.org/drawingml/2006/picture">
+                  <pic:nvPicPr>
+                    <pic:cNvPr id="1" name=""/>
+                    <pic:cNvPicPr/>
+                  </pic:nvPicPr>
+                  <pic:blipFill>
+                    <a:blip r:embed="rId28"/>
+                    <a:stretch>
+                      <a:fillRect/>
+                    </a:stretch>
+                  </pic:blipFill>
+                  <pic:spPr>
+                    <a:xfrm>
+                      <a:off x="0" y="0"/>
+                      <a:ext cx="5400040" cy="1086485"/>
+                    </a:xfrm>
+                    <a:prstGeom prst="rect">
+                      <a:avLst/>
+                    </a:prstGeom>
+                  </pic:spPr>
+                </pic:pic>
+              </a:graphicData>
+            </a:graphic>
+          </wp:inline>
+        </w:drawing>
+      </w:r>
+    </w:p>
+    <w:p>
+      <w:r>
+        <w:t xml:space="preserve">Ao clicar no botão </w:t>
+      </w:r>
+      <w:proofErr w:type="gramStart"/>
+      <w:r>
+        <w:t>visualizar(</w:t>
+      </w:r>
+      <w:proofErr w:type="gramEnd"/>
+      <w:r>
+        <w:rPr>
+          <w:noProof/>
+          <w:lang w:eastAsia="pt-BR"/>
+        </w:rPr>
+        <w:drawing>
+          <wp:inline distT="0" distB="0" distL="0" distR="0">
+            <wp:extent cx="152400" cy="152400"/>
+            <wp:effectExtent l="0" t="0" r="0" b="0"/>
+            <wp:docPr id="26" name="Imagem 26" descr="C:\Users\Mauro\Documents\GitHub\BsBios.Portal\BsBios.Portal.UI\Images\icons\mag_16.png"/>
+            <wp:cNvGraphicFramePr>
+              <a:graphicFrameLocks xmlns:a="http://schemas.openxmlformats.org/drawingml/2006/main" noChangeAspect="1"/>
+            </wp:cNvGraphicFramePr>
+            <a:graphic xmlns:a="http://schemas.openxmlformats.org/drawingml/2006/main">
+              <a:graphicData uri="http://schemas.openxmlformats.org/drawingml/2006/picture">
+                <pic:pic xmlns:pic="http://schemas.openxmlformats.org/drawingml/2006/picture">
+                  <pic:nvPicPr>
+                    <pic:cNvPr id="0" name="Picture 1" descr="C:\Users\Mauro\Documents\GitHub\BsBios.Portal\BsBios.Portal.UI\Images\icons\mag_16.png"/>
+                    <pic:cNvPicPr>
+                      <a:picLocks noChangeAspect="1" noChangeArrowheads="1"/>
+                    </pic:cNvPicPr>
+                  </pic:nvPicPr>
+                  <pic:blipFill>
+                    <a:blip r:embed="rId27">
+                      <a:extLst>
+                        <a:ext uri="{28A0092B-C50C-407E-A947-70E740481C1C}">
+                          <a14:useLocalDpi xmlns:a14="http://schemas.microsoft.com/office/drawing/2010/main" val="0"/>
+                        </a:ext>
+                      </a:extLst>
+                    </a:blip>
+                    <a:srcRect/>
+                    <a:stretch>
+                      <a:fillRect/>
+                    </a:stretch>
+                  </pic:blipFill>
+                  <pic:spPr bwMode="auto">
+                    <a:xfrm>
+                      <a:off x="0" y="0"/>
+                      <a:ext cx="152400" cy="152400"/>
+                    </a:xfrm>
+                    <a:prstGeom prst="rect">
+                      <a:avLst/>
+                    </a:prstGeom>
+                    <a:noFill/>
+                    <a:ln>
+                      <a:noFill/>
+                    </a:ln>
+                  </pic:spPr>
+                </pic:pic>
+              </a:graphicData>
+            </a:graphic>
+          </wp:inline>
+        </w:drawing>
+      </w:r>
+      <w:r>
+        <w:t>) o sistema exibe uma tela com todos os dados informados pelo fornecedor para o respectivo item.</w:t>
+      </w:r>
+    </w:p>
+    <w:p>
+      <w:pPr>
+        <w:pStyle w:val="Figura"/>
+      </w:pPr>
+      <w:r>
+        <w:rPr>
+          <w:noProof/>
+          <w:lang w:eastAsia="pt-BR"/>
+        </w:rPr>
+        <w:drawing>
+          <wp:inline distT="0" distB="0" distL="0" distR="0" wp14:anchorId="1B0D4D2F" wp14:editId="2BE48320">
+            <wp:extent cx="5400040" cy="3827780"/>
+            <wp:effectExtent l="0" t="0" r="0" b="1270"/>
+            <wp:docPr id="27" name="Imagem 27"/>
+            <wp:cNvGraphicFramePr>
+              <a:graphicFrameLocks xmlns:a="http://schemas.openxmlformats.org/drawingml/2006/main" noChangeAspect="1"/>
+            </wp:cNvGraphicFramePr>
+            <a:graphic xmlns:a="http://schemas.openxmlformats.org/drawingml/2006/main">
+              <a:graphicData uri="http://schemas.openxmlformats.org/drawingml/2006/picture">
+                <pic:pic xmlns:pic="http://schemas.openxmlformats.org/drawingml/2006/picture">
+                  <pic:nvPicPr>
+                    <pic:cNvPr id="1" name=""/>
+                    <pic:cNvPicPr/>
+                  </pic:nvPicPr>
+                  <pic:blipFill>
+                    <a:blip r:embed="rId29"/>
+                    <a:stretch>
+                      <a:fillRect/>
+                    </a:stretch>
+                  </pic:blipFill>
+                  <pic:spPr>
+                    <a:xfrm>
+                      <a:off x="0" y="0"/>
+                      <a:ext cx="5400040" cy="3827780"/>
+                    </a:xfrm>
+                    <a:prstGeom prst="rect">
+                      <a:avLst/>
+                    </a:prstGeom>
+                  </pic:spPr>
+                </pic:pic>
+              </a:graphicData>
+            </a:graphic>
+          </wp:inline>
+        </w:drawing>
+      </w:r>
+    </w:p>
+    <w:p>
+      <w:r>
+        <w:t>Descrição dos campos da tela:</w:t>
+      </w:r>
+    </w:p>
+    <w:tbl>
+      <w:tblPr>
+        <w:tblStyle w:val="Tabelacomgrade"/>
+        <w:tblW w:w="0" w:type="auto"/>
+        <w:tblLook w:val="04A0" w:firstRow="1" w:lastRow="0" w:firstColumn="1" w:lastColumn="0" w:noHBand="0" w:noVBand="1"/>
+      </w:tblPr>
+      <w:tblGrid>
+        <w:gridCol w:w="2263"/>
+        <w:gridCol w:w="6231"/>
+      </w:tblGrid>
+      <w:tr>
+        <w:tc>
+          <w:tcPr>
+            <w:tcW w:w="2263" w:type="dxa"/>
+          </w:tcPr>
+          <w:p>
+            <w:pPr>
+              <w:pStyle w:val="NormalSemParagrafo"/>
+              <w:rPr>
+                <w:b/>
+              </w:rPr>
+            </w:pPr>
+            <w:r>
+              <w:rPr>
+                <w:b/>
+              </w:rPr>
+              <w:t>Campo</w:t>
+            </w:r>
+          </w:p>
+        </w:tc>
+        <w:tc>
+          <w:tcPr>
+            <w:tcW w:w="6231" w:type="dxa"/>
+          </w:tcPr>
+          <w:p>
+            <w:pPr>
+              <w:pStyle w:val="NormalSemParagrafo"/>
+              <w:rPr>
+                <w:b/>
+              </w:rPr>
+            </w:pPr>
+            <w:r>
+              <w:rPr>
+                <w:b/>
+              </w:rPr>
+              <w:t>Descrição</w:t>
+            </w:r>
+          </w:p>
+        </w:tc>
+      </w:tr>
+      <w:tr>
+        <w:tc>
+          <w:tcPr>
+            <w:tcW w:w="2263" w:type="dxa"/>
+          </w:tcPr>
+          <w:p>
+            <w:pPr>
+              <w:pStyle w:val="NormalSemParagrafo"/>
+            </w:pPr>
+            <w:r>
+              <w:t>Material</w:t>
+            </w:r>
+          </w:p>
+        </w:tc>
+        <w:tc>
+          <w:tcPr>
+            <w:tcW w:w="6231" w:type="dxa"/>
+          </w:tcPr>
+          <w:p>
+            <w:pPr>
+              <w:pStyle w:val="NormalSemParagrafo"/>
+            </w:pPr>
+            <w:r>
+              <w:t>Descrição do material que está sendo cotado</w:t>
+            </w:r>
+          </w:p>
+        </w:tc>
+      </w:tr>
+      <w:tr>
+        <w:tc>
+          <w:tcPr>
+            <w:tcW w:w="2263" w:type="dxa"/>
+          </w:tcPr>
+          <w:p>
+            <w:pPr>
+              <w:pStyle w:val="NormalSemParagrafo"/>
+            </w:pPr>
+            <w:r>
+              <w:t>Quantidade</w:t>
+            </w:r>
+          </w:p>
+        </w:tc>
+        <w:tc>
+          <w:tcPr>
+            <w:tcW w:w="6231" w:type="dxa"/>
+          </w:tcPr>
+          <w:p>
+            <w:pPr>
+              <w:pStyle w:val="NormalSemParagrafo"/>
+            </w:pPr>
+            <w:r>
+              <w:t>Quantidade solicitada pelo comprador</w:t>
+            </w:r>
+          </w:p>
+        </w:tc>
+      </w:tr>
+      <w:tr>
+        <w:tc>
+          <w:tcPr>
+            <w:tcW w:w="2263" w:type="dxa"/>
+          </w:tcPr>
+          <w:p>
+            <w:pPr>
+              <w:pStyle w:val="NormalSemParagrafo"/>
+            </w:pPr>
+            <w:r>
+              <w:lastRenderedPageBreak/>
+              <w:t>Unidade de Medida</w:t>
+            </w:r>
+          </w:p>
+        </w:tc>
+        <w:tc>
+          <w:tcPr>
+            <w:tcW w:w="6231" w:type="dxa"/>
+          </w:tcPr>
+          <w:p>
+            <w:pPr>
+              <w:pStyle w:val="NormalSemParagrafo"/>
+            </w:pPr>
+            <w:r>
+              <w:t>Unidade de medida que a quantidade se refere</w:t>
+            </w:r>
+          </w:p>
+        </w:tc>
+      </w:tr>
+      <w:tr>
+        <w:tc>
+          <w:tcPr>
+            <w:tcW w:w="2263" w:type="dxa"/>
+          </w:tcPr>
+          <w:p>
+            <w:pPr>
+              <w:pStyle w:val="NormalSemParagrafo"/>
+            </w:pPr>
+            <w:r>
+              <w:t>Alíquota do ICMS</w:t>
+            </w:r>
+          </w:p>
+        </w:tc>
+        <w:tc>
+          <w:tcPr>
+            <w:tcW w:w="6231" w:type="dxa"/>
+          </w:tcPr>
+          <w:p>
+            <w:pPr>
+              <w:pStyle w:val="NormalSemParagrafo"/>
+            </w:pPr>
+            <w:r>
+              <w:t>A</w:t>
+            </w:r>
+            <w:r>
+              <w:t>líquota do ICMS</w:t>
+            </w:r>
+          </w:p>
+        </w:tc>
+      </w:tr>
+      <w:tr>
+        <w:tc>
+          <w:tcPr>
+            <w:tcW w:w="2263" w:type="dxa"/>
+          </w:tcPr>
+          <w:p>
+            <w:pPr>
+              <w:pStyle w:val="NormalSemParagrafo"/>
+            </w:pPr>
+            <w:r>
+              <w:t>Valor do ICMS</w:t>
+            </w:r>
+          </w:p>
+        </w:tc>
+        <w:tc>
+          <w:tcPr>
+            <w:tcW w:w="6231" w:type="dxa"/>
+          </w:tcPr>
+          <w:p>
+            <w:pPr>
+              <w:pStyle w:val="NormalSemParagrafo"/>
+            </w:pPr>
+            <w:r>
+              <w:t>Valor unitário do ICMS do item</w:t>
+            </w:r>
+          </w:p>
+        </w:tc>
+      </w:tr>
+      <w:tr>
+        <w:tc>
+          <w:tcPr>
+            <w:tcW w:w="2263" w:type="dxa"/>
+          </w:tcPr>
+          <w:p>
+            <w:pPr>
+              <w:pStyle w:val="NormalSemParagrafo"/>
+            </w:pPr>
+            <w:r>
+              <w:t>Alíquota do IPI</w:t>
+            </w:r>
+          </w:p>
+        </w:tc>
+        <w:tc>
+          <w:tcPr>
+            <w:tcW w:w="6231" w:type="dxa"/>
+          </w:tcPr>
+          <w:p>
+            <w:pPr>
+              <w:pStyle w:val="NormalSemParagrafo"/>
+            </w:pPr>
+            <w:r>
+              <w:t>A</w:t>
+            </w:r>
+            <w:r>
+              <w:t>líquota do IPI</w:t>
+            </w:r>
+          </w:p>
+        </w:tc>
+      </w:tr>
+      <w:tr>
+        <w:tc>
+          <w:tcPr>
+            <w:tcW w:w="2263" w:type="dxa"/>
+          </w:tcPr>
+          <w:p>
+            <w:pPr>
+              <w:pStyle w:val="NormalSemParagrafo"/>
+            </w:pPr>
+            <w:r>
+              <w:t>Valor do IPI</w:t>
+            </w:r>
+          </w:p>
+        </w:tc>
+        <w:tc>
+          <w:tcPr>
+            <w:tcW w:w="6231" w:type="dxa"/>
+          </w:tcPr>
+          <w:p>
+            <w:pPr>
+              <w:pStyle w:val="NormalSemParagrafo"/>
+            </w:pPr>
+            <w:r>
+              <w:t>Valor unitário do IPI do item</w:t>
+            </w:r>
+          </w:p>
+        </w:tc>
+      </w:tr>
+      <w:tr>
+        <w:tc>
+          <w:tcPr>
+            <w:tcW w:w="2263" w:type="dxa"/>
+          </w:tcPr>
+          <w:p>
+            <w:pPr>
+              <w:pStyle w:val="NormalSemParagrafo"/>
+            </w:pPr>
+            <w:r>
+              <w:t xml:space="preserve">Alíquota do </w:t>
+            </w:r>
+            <w:proofErr w:type="spellStart"/>
+            <w:r>
+              <w:t>Pis</w:t>
+            </w:r>
+            <w:proofErr w:type="spellEnd"/>
+            <w:r>
+              <w:t>/</w:t>
+            </w:r>
+            <w:proofErr w:type="spellStart"/>
+            <w:r>
+              <w:t>Cofins</w:t>
+            </w:r>
+            <w:proofErr w:type="spellEnd"/>
+          </w:p>
+        </w:tc>
+        <w:tc>
+          <w:tcPr>
+            <w:tcW w:w="6231" w:type="dxa"/>
+          </w:tcPr>
+          <w:p>
+            <w:pPr>
+              <w:pStyle w:val="NormalSemParagrafo"/>
+            </w:pPr>
+            <w:r>
+              <w:t>A</w:t>
+            </w:r>
+            <w:r>
+              <w:t xml:space="preserve">líquota de </w:t>
+            </w:r>
+            <w:proofErr w:type="spellStart"/>
+            <w:r>
+              <w:t>Pis</w:t>
+            </w:r>
+            <w:proofErr w:type="spellEnd"/>
+            <w:r>
+              <w:t xml:space="preserve"> e </w:t>
+            </w:r>
+            <w:proofErr w:type="spellStart"/>
+            <w:r>
+              <w:t>Cofins</w:t>
+            </w:r>
+            <w:proofErr w:type="spellEnd"/>
+          </w:p>
+        </w:tc>
+      </w:tr>
+      <w:tr>
+        <w:tc>
+          <w:tcPr>
+            <w:tcW w:w="2263" w:type="dxa"/>
+          </w:tcPr>
+          <w:p>
+            <w:pPr>
+              <w:pStyle w:val="NormalSemParagrafo"/>
+            </w:pPr>
+            <w:r>
+              <w:t xml:space="preserve">Valor do </w:t>
+            </w:r>
+            <w:proofErr w:type="spellStart"/>
+            <w:r>
+              <w:t>Pis</w:t>
+            </w:r>
+            <w:proofErr w:type="spellEnd"/>
+            <w:r>
+              <w:t>/</w:t>
+            </w:r>
+            <w:proofErr w:type="spellStart"/>
+            <w:r>
+              <w:t>Cofins</w:t>
+            </w:r>
+            <w:proofErr w:type="spellEnd"/>
+          </w:p>
+        </w:tc>
+        <w:tc>
+          <w:tcPr>
+            <w:tcW w:w="6231" w:type="dxa"/>
+          </w:tcPr>
+          <w:p>
+            <w:pPr>
+              <w:pStyle w:val="NormalSemParagrafo"/>
+            </w:pPr>
+            <w:r>
+              <w:t xml:space="preserve">Valor unitário do </w:t>
+            </w:r>
+            <w:proofErr w:type="spellStart"/>
+            <w:r>
+              <w:t>Pis</w:t>
+            </w:r>
+            <w:proofErr w:type="spellEnd"/>
+            <w:r>
+              <w:t>/</w:t>
+            </w:r>
+            <w:proofErr w:type="spellStart"/>
+            <w:r>
+              <w:t>Cofins</w:t>
+            </w:r>
+            <w:proofErr w:type="spellEnd"/>
+            <w:r>
+              <w:t xml:space="preserve"> do item</w:t>
+            </w:r>
+          </w:p>
+        </w:tc>
+      </w:tr>
+      <w:tr>
+        <w:tc>
+          <w:tcPr>
+            <w:tcW w:w="2263" w:type="dxa"/>
+          </w:tcPr>
+          <w:p>
+            <w:pPr>
+              <w:pStyle w:val="NormalSemParagrafo"/>
+            </w:pPr>
+            <w:r>
+              <w:t>Preço</w:t>
+            </w:r>
+          </w:p>
+        </w:tc>
+        <w:tc>
+          <w:tcPr>
+            <w:tcW w:w="6231" w:type="dxa"/>
+          </w:tcPr>
+          <w:p>
+            <w:pPr>
+              <w:pStyle w:val="NormalSemParagrafo"/>
+            </w:pPr>
+            <w:r>
+              <w:t>Informar o preço unitário, sem o valor do IPI</w:t>
+            </w:r>
+          </w:p>
+        </w:tc>
+      </w:tr>
+      <w:tr>
+        <w:tc>
+          <w:tcPr>
+            <w:tcW w:w="2263" w:type="dxa"/>
+          </w:tcPr>
+          <w:p>
+            <w:pPr>
+              <w:pStyle w:val="NormalSemParagrafo"/>
+            </w:pPr>
+            <w:r>
+              <w:t>Valor Com Impostos</w:t>
+            </w:r>
+          </w:p>
+        </w:tc>
+        <w:tc>
+          <w:tcPr>
+            <w:tcW w:w="6231" w:type="dxa"/>
+          </w:tcPr>
+          <w:p>
+            <w:pPr>
+              <w:pStyle w:val="NormalSemParagrafo"/>
+            </w:pPr>
+            <w:r>
+              <w:t>Valor unitário do item acrescido do valor dos impostos</w:t>
+            </w:r>
+          </w:p>
+        </w:tc>
+      </w:tr>
+      <w:tr>
+        <w:tc>
+          <w:tcPr>
+            <w:tcW w:w="2263" w:type="dxa"/>
+          </w:tcPr>
+          <w:p>
+            <w:pPr>
+              <w:pStyle w:val="NormalSemParagrafo"/>
+            </w:pPr>
+            <w:r>
+              <w:t>Custo</w:t>
+            </w:r>
+          </w:p>
+        </w:tc>
+        <w:tc>
+          <w:tcPr>
+            <w:tcW w:w="6231" w:type="dxa"/>
+          </w:tcPr>
+          <w:p>
+            <w:pPr>
+              <w:pStyle w:val="NormalSemParagrafo"/>
+            </w:pPr>
+            <w:r>
+              <w:t>Custo unitário do item</w:t>
+            </w:r>
+          </w:p>
+        </w:tc>
+      </w:tr>
+      <w:tr>
+        <w:tc>
+          <w:tcPr>
+            <w:tcW w:w="2263" w:type="dxa"/>
+          </w:tcPr>
+          <w:p>
+            <w:pPr>
+              <w:pStyle w:val="NormalSemParagrafo"/>
+            </w:pPr>
+            <w:r>
+              <w:t>Quantidade Disponível</w:t>
+            </w:r>
+          </w:p>
+        </w:tc>
+        <w:tc>
+          <w:tcPr>
+            <w:tcW w:w="6231" w:type="dxa"/>
+          </w:tcPr>
+          <w:p>
+            <w:pPr>
+              <w:pStyle w:val="NormalSemParagrafo"/>
+            </w:pPr>
+            <w:r>
+              <w:t>Informar a quantidade do material que o fornecedor tem disponível para entrega, caso seja selecionado no processo de cotação</w:t>
+            </w:r>
+          </w:p>
+        </w:tc>
+      </w:tr>
+      <w:tr>
+        <w:tc>
+          <w:tcPr>
+            <w:tcW w:w="2263" w:type="dxa"/>
+          </w:tcPr>
+          <w:p>
+            <w:pPr>
+              <w:pStyle w:val="NormalSemParagrafo"/>
+            </w:pPr>
+            <w:r>
+              <w:t>MVA</w:t>
+            </w:r>
+          </w:p>
+        </w:tc>
+        <w:tc>
+          <w:tcPr>
+            <w:tcW w:w="6231" w:type="dxa"/>
+          </w:tcPr>
+          <w:p>
+            <w:pPr>
+              <w:pStyle w:val="NormalSemParagrafo"/>
+            </w:pPr>
+            <w:r>
+              <w:t xml:space="preserve">Informar o máximo valor agregado, quando houver </w:t>
+            </w:r>
+          </w:p>
+        </w:tc>
+      </w:tr>
+      <w:tr>
+        <w:tc>
+          <w:tcPr>
+            <w:tcW w:w="2263" w:type="dxa"/>
+          </w:tcPr>
+          <w:p>
+            <w:pPr>
+              <w:pStyle w:val="NormalSemParagrafo"/>
+            </w:pPr>
+            <w:r>
+              <w:t>Prazo de Entrega</w:t>
+            </w:r>
+          </w:p>
+        </w:tc>
+        <w:tc>
+          <w:tcPr>
+            <w:tcW w:w="6231" w:type="dxa"/>
+          </w:tcPr>
+          <w:p>
+            <w:pPr>
+              <w:pStyle w:val="NormalSemParagrafo"/>
+            </w:pPr>
+            <w:r>
+              <w:t>Data que o fornecedor pode fazer a entrega do material, caso seja selecionado</w:t>
+            </w:r>
+          </w:p>
+        </w:tc>
+      </w:tr>
+      <w:tr>
+        <w:tc>
+          <w:tcPr>
+            <w:tcW w:w="2263" w:type="dxa"/>
+          </w:tcPr>
+          <w:p>
+            <w:pPr>
+              <w:pStyle w:val="NormalSemParagrafo"/>
+            </w:pPr>
+            <w:r>
+              <w:t>Observações</w:t>
+            </w:r>
+          </w:p>
+        </w:tc>
+        <w:tc>
+          <w:tcPr>
+            <w:tcW w:w="6231" w:type="dxa"/>
+          </w:tcPr>
+          <w:p>
+            <w:pPr>
+              <w:pStyle w:val="NormalSemParagrafo"/>
+            </w:pPr>
+            <w:r>
+              <w:t>Campo livre, não obrigatório, para que o fornecedor preencher alguma observação, caso considere necessário</w:t>
+            </w:r>
+          </w:p>
+        </w:tc>
+      </w:tr>
+    </w:tbl>
+    <w:p/>
+    <w:p>
+      <w:pPr>
+        <w:pStyle w:val="Ttulo2"/>
+      </w:pPr>
+      <w:bookmarkStart w:id="13" w:name="_Toc359598926"/>
+      <w:r>
+        <w:t>Fechar Processo de Cotação</w:t>
+      </w:r>
+      <w:bookmarkEnd w:id="13"/>
+    </w:p>
+    <w:p>
+      <w:r>
+        <w:t xml:space="preserve">Após </w:t>
+      </w:r>
+      <w:r>
+        <w:t>selecionar as cotações vencedoras do processo de cotação, podemos fechar o processo. Na operação de fechamento é realizada a integração entre o portal e o SAP. O portal envia para o SAP a cotação de todos os fornecedores, inclusive os que não foram selecionados como vencedores. Para os fornecedores selecionados, além das informações gerais também é enviado a quantidade que será adquirida</w:t>
+      </w:r>
+      <w:r>
+        <w:t xml:space="preserve"> de cada um dos fornecedores. Na tela de fechamento também deve ser informado o tipo de documento que será gerado no SAP: pedido ou contrato</w:t>
+      </w:r>
+      <w:r>
+        <w:t xml:space="preserve"> e a nota e o texto de cabeçalho que serão incluídos neste documento.</w:t>
+      </w:r>
+    </w:p>
+    <w:p>
+      <w:pPr>
+        <w:pStyle w:val="Figura"/>
+      </w:pPr>
+      <w:r>
+        <w:rPr>
+          <w:noProof/>
+          <w:lang w:eastAsia="pt-BR"/>
+        </w:rPr>
+        <w:drawing>
+          <wp:inline distT="0" distB="0" distL="0" distR="0" wp14:anchorId="5696C55B" wp14:editId="6226C90F">
+            <wp:extent cx="5400040" cy="1642110"/>
+            <wp:effectExtent l="0" t="0" r="0" b="0"/>
+            <wp:docPr id="29" name="Imagem 29"/>
+            <wp:cNvGraphicFramePr>
+              <a:graphicFrameLocks xmlns:a="http://schemas.openxmlformats.org/drawingml/2006/main" noChangeAspect="1"/>
+            </wp:cNvGraphicFramePr>
+            <a:graphic xmlns:a="http://schemas.openxmlformats.org/drawingml/2006/main">
+              <a:graphicData uri="http://schemas.openxmlformats.org/drawingml/2006/picture">
+                <pic:pic xmlns:pic="http://schemas.openxmlformats.org/drawingml/2006/picture">
+                  <pic:nvPicPr>
+                    <pic:cNvPr id="1" name=""/>
+                    <pic:cNvPicPr/>
+                  </pic:nvPicPr>
+                  <pic:blipFill>
+                    <a:blip r:embed="rId30"/>
+                    <a:stretch>
+                      <a:fillRect/>
+                    </a:stretch>
+                  </pic:blipFill>
+                  <pic:spPr>
+                    <a:xfrm>
+                      <a:off x="0" y="0"/>
+                      <a:ext cx="5400040" cy="1642110"/>
+                    </a:xfrm>
+                    <a:prstGeom prst="rect">
+                      <a:avLst/>
+                    </a:prstGeom>
+                  </pic:spPr>
+                </pic:pic>
+              </a:graphicData>
+            </a:graphic>
+          </wp:inline>
+        </w:drawing>
+      </w:r>
+    </w:p>
+    <w:p>
+      <w:r>
+        <w:t>Após realizar o fechamento do processo de cotação não é permitido fazer alterações no processo de cotação.</w:t>
+      </w:r>
+    </w:p>
+    <w:p>
+      <w:pPr>
+        <w:pStyle w:val="Ttulo1"/>
+      </w:pPr>
+      <w:bookmarkStart w:id="14" w:name="_Toc359598927"/>
+      <w:r>
+        <w:t xml:space="preserve">Listagem de </w:t>
+      </w:r>
+      <w:r>
+        <w:t>Processos de Cotação</w:t>
+      </w:r>
+      <w:bookmarkEnd w:id="14"/>
+    </w:p>
+    <w:p>
+      <w:r>
+        <w:t>Esta tela é acessada clicando no menu</w:t>
+      </w:r>
+      <w:r>
+        <w:t xml:space="preserve"> “Cotaç</w:t>
+      </w:r>
+      <w:r>
+        <w:t>ões</w:t>
+      </w:r>
+      <w:r>
+        <w:t xml:space="preserve"> de </w:t>
+      </w:r>
+      <w:proofErr w:type="gramStart"/>
+      <w:r>
+        <w:t xml:space="preserve">Materiais </w:t>
+      </w:r>
+      <w:r>
+        <w:sym w:font="Wingdings" w:char="F0E0"/>
+      </w:r>
+      <w:r>
+        <w:t xml:space="preserve"> Listar</w:t>
+      </w:r>
+      <w:proofErr w:type="gramEnd"/>
+      <w:r>
+        <w:t>”</w:t>
+      </w:r>
+      <w:r>
+        <w:t xml:space="preserve">. </w:t>
+      </w:r>
+      <w:r>
+        <w:t xml:space="preserve">A listagem apresenta os Processos de Cotação criados. </w:t>
+      </w:r>
+      <w:r>
+        <w:t xml:space="preserve">A lista é paginada e retorna, por padrão, dez registros por </w:t>
+      </w:r>
+      <w:r>
+        <w:t>página</w:t>
+      </w:r>
+      <w:r>
+        <w:t>, podendo este valor ser alterado</w:t>
+      </w:r>
+      <w:r>
+        <w:t xml:space="preserve"> pelo usuário</w:t>
+      </w:r>
+      <w:r>
+        <w:t>.</w:t>
+      </w:r>
+    </w:p>
+    <w:p>
+      <w:pPr>
+        <w:pStyle w:val="Figura"/>
+      </w:pPr>
+      <w:r>
+        <w:rPr>
+          <w:noProof/>
+          <w:lang w:eastAsia="pt-BR"/>
+        </w:rPr>
+        <w:lastRenderedPageBreak/>
         <w:drawing>
           <wp:inline distT="0" distB="0" distL="0" distR="0" wp14:anchorId="1E507662" wp14:editId="0FDA5D41">
             <wp:extent cx="5400675" cy="2657475"/>
@@ -4368,7 +5434,7 @@
                     </pic:cNvPicPr>
                   </pic:nvPicPr>
                   <pic:blipFill>
-                    <a:blip r:embed="rId28">
+                    <a:blip r:embed="rId31">
                       <a:extLst>
                         <a:ext uri="{28A0092B-C50C-407E-A947-70E740481C1C}">
                           <a14:useLocalDpi xmlns:a14="http://schemas.microsoft.com/office/drawing/2010/main" val="0"/>
@@ -4407,11 +5473,11 @@
       <w:pPr>
         <w:pStyle w:val="Ttulo2"/>
       </w:pPr>
-      <w:bookmarkStart w:id="16" w:name="_Toc359417339"/>
+      <w:bookmarkStart w:id="15" w:name="_Toc359598928"/>
       <w:r>
         <w:t>Filtros</w:t>
       </w:r>
-      <w:bookmarkEnd w:id="16"/>
+      <w:bookmarkEnd w:id="15"/>
     </w:p>
     <w:tbl>
       <w:tblPr>
@@ -4563,12 +5629,11 @@
       <w:pPr>
         <w:pStyle w:val="Ttulo2"/>
       </w:pPr>
-      <w:bookmarkStart w:id="17" w:name="_Toc359417340"/>
-      <w:r>
-        <w:lastRenderedPageBreak/>
+      <w:bookmarkStart w:id="16" w:name="_Toc359598929"/>
+      <w:r>
         <w:t>Colunas do Grid</w:t>
       </w:r>
-      <w:bookmarkEnd w:id="17"/>
+      <w:bookmarkEnd w:id="16"/>
     </w:p>
     <w:tbl>
       <w:tblPr>
@@ -4653,7 +5718,7 @@
                           <pic:cNvPicPr/>
                         </pic:nvPicPr>
                         <pic:blipFill>
-                          <a:blip r:embed="rId29">
+                          <a:blip r:embed="rId32">
                             <a:extLst>
                               <a:ext uri="{28A0092B-C50C-407E-A947-70E740481C1C}">
                                 <a14:useLocalDpi xmlns:a14="http://schemas.microsoft.com/office/drawing/2010/main" val="0"/>
@@ -4780,7 +5845,898 @@
         </w:tc>
       </w:tr>
     </w:tbl>
+    <w:p>
+      <w:pPr>
+        <w:pStyle w:val="Titulo1-Numerador"/>
+      </w:pPr>
+      <w:bookmarkStart w:id="17" w:name="_Toc359598930"/>
+      <w:r>
+        <w:t>Eficiência de Negociação</w:t>
+      </w:r>
+      <w:bookmarkEnd w:id="17"/>
+    </w:p>
+    <w:p>
+      <w:r>
+        <w:t xml:space="preserve">Eficiência de negociação é a relação entre o primeiro e o último valor informado pelo fornecedor no processo de cotação. Com este dado consegue-se medir </w:t>
+      </w:r>
+      <w:r>
+        <w:t>quanto o comprador conseguiu reduzir o preço durante o processo de negociação. A eficiência de negociação é medida somente entre os fornecedores que tiveram as suas cotações selecionadas.</w:t>
+      </w:r>
+      <w:r>
+        <w:t xml:space="preserve"> </w:t>
+      </w:r>
+      <w:r>
+        <w:t>Os valores são calculados sobre cada item do processo de cotação.</w:t>
+      </w:r>
+      <w:r>
+        <w:t xml:space="preserve"> São considerados apenas os </w:t>
+      </w:r>
+      <w:r>
+        <w:t>P</w:t>
+      </w:r>
+      <w:r>
+        <w:t xml:space="preserve">rocessos de </w:t>
+      </w:r>
+      <w:r>
+        <w:t>C</w:t>
+      </w:r>
+      <w:r>
+        <w:t xml:space="preserve">otação que estão no status </w:t>
+      </w:r>
+      <w:r>
+        <w:rPr>
+          <w:b/>
+        </w:rPr>
+        <w:t>Fechado</w:t>
+      </w:r>
+      <w:r>
+        <w:t>.</w:t>
+      </w:r>
+    </w:p>
+    <w:p>
+      <w:r>
+        <w:t xml:space="preserve">A tela “Eficiência de Negociação” é acessada através do caminho “Cotações de </w:t>
+      </w:r>
+      <w:proofErr w:type="gramStart"/>
+      <w:r>
+        <w:t xml:space="preserve">Materiais </w:t>
+      </w:r>
+      <w:r>
+        <w:sym w:font="Wingdings" w:char="F0E0"/>
+      </w:r>
+      <w:r>
+        <w:t xml:space="preserve"> Eficiência</w:t>
+      </w:r>
+      <w:proofErr w:type="gramEnd"/>
+      <w:r>
+        <w:t xml:space="preserve"> de Negociação”. A tela é aberta sem nenhum dado calculado. O usuário pode preencher filtros, caso considere necessário e então clicar no botão “Calcular” para que os valores sejam apresentados.</w:t>
+      </w:r>
+    </w:p>
     <w:p/>
+    <w:p/>
+    <w:p>
+      <w:r>
+        <w:t>Filtros da tela:</w:t>
+      </w:r>
+    </w:p>
+    <w:tbl>
+      <w:tblPr>
+        <w:tblStyle w:val="Tabelacomgrade"/>
+        <w:tblW w:w="0" w:type="auto"/>
+        <w:tblLook w:val="04A0" w:firstRow="1" w:lastRow="0" w:firstColumn="1" w:lastColumn="0" w:noHBand="0" w:noVBand="1"/>
+      </w:tblPr>
+      <w:tblGrid>
+        <w:gridCol w:w="2547"/>
+        <w:gridCol w:w="5947"/>
+      </w:tblGrid>
+      <w:tr>
+        <w:tc>
+          <w:tcPr>
+            <w:tcW w:w="2547" w:type="dxa"/>
+          </w:tcPr>
+          <w:p>
+            <w:pPr>
+              <w:ind w:firstLine="0"/>
+              <w:rPr>
+                <w:b/>
+              </w:rPr>
+            </w:pPr>
+            <w:r>
+              <w:rPr>
+                <w:b/>
+              </w:rPr>
+              <w:t>Campo</w:t>
+            </w:r>
+          </w:p>
+        </w:tc>
+        <w:tc>
+          <w:tcPr>
+            <w:tcW w:w="5947" w:type="dxa"/>
+          </w:tcPr>
+          <w:p>
+            <w:pPr>
+              <w:ind w:firstLine="0"/>
+              <w:rPr>
+                <w:b/>
+              </w:rPr>
+            </w:pPr>
+            <w:r>
+              <w:rPr>
+                <w:b/>
+              </w:rPr>
+              <w:t>Descrição</w:t>
+            </w:r>
+          </w:p>
+        </w:tc>
+      </w:tr>
+      <w:tr>
+        <w:tc>
+          <w:tcPr>
+            <w:tcW w:w="2547" w:type="dxa"/>
+          </w:tcPr>
+          <w:p>
+            <w:pPr>
+              <w:ind w:firstLine="0"/>
+            </w:pPr>
+            <w:r>
+              <w:t>Data de Fechamento De</w:t>
+            </w:r>
+          </w:p>
+        </w:tc>
+        <w:tc>
+          <w:tcPr>
+            <w:tcW w:w="5947" w:type="dxa"/>
+          </w:tcPr>
+          <w:p>
+            <w:pPr>
+              <w:ind w:firstLine="0"/>
+            </w:pPr>
+            <w:r>
+              <w:t>Seleciona os processos de cotação com data de fechamento maior ou igual à data informada neste campo</w:t>
+            </w:r>
+          </w:p>
+        </w:tc>
+      </w:tr>
+      <w:tr>
+        <w:tc>
+          <w:tcPr>
+            <w:tcW w:w="2547" w:type="dxa"/>
+          </w:tcPr>
+          <w:p>
+            <w:pPr>
+              <w:ind w:firstLine="0"/>
+            </w:pPr>
+            <w:r>
+              <w:t>Data de Fechamento Até</w:t>
+            </w:r>
+          </w:p>
+        </w:tc>
+        <w:tc>
+          <w:tcPr>
+            <w:tcW w:w="5947" w:type="dxa"/>
+          </w:tcPr>
+          <w:p>
+            <w:pPr>
+              <w:ind w:firstLine="0"/>
+            </w:pPr>
+            <w:r>
+              <w:t>Seleciona os processos de cotação com data de fechamento menor ou igual à data informada neste campo</w:t>
+            </w:r>
+          </w:p>
+        </w:tc>
+      </w:tr>
+      <w:tr>
+        <w:tc>
+          <w:tcPr>
+            <w:tcW w:w="2547" w:type="dxa"/>
+          </w:tcPr>
+          <w:p>
+            <w:pPr>
+              <w:ind w:firstLine="0"/>
+            </w:pPr>
+            <w:r>
+              <w:t>Comprador</w:t>
+            </w:r>
+          </w:p>
+        </w:tc>
+        <w:tc>
+          <w:tcPr>
+            <w:tcW w:w="5947" w:type="dxa"/>
+          </w:tcPr>
+          <w:p>
+            <w:pPr>
+              <w:ind w:firstLine="0"/>
+            </w:pPr>
+            <w:r>
+              <w:t>Seleciona apenas os processos de cotação realizados pelo comprador indicado neste campo.</w:t>
+            </w:r>
+          </w:p>
+        </w:tc>
+      </w:tr>
+    </w:tbl>
+    <w:p>
+      <w:pPr>
+        <w:pStyle w:val="Figura"/>
+      </w:pPr>
+      <w:r>
+        <w:rPr>
+          <w:noProof/>
+          <w:lang w:eastAsia="pt-BR"/>
+        </w:rPr>
+        <w:drawing>
+          <wp:inline distT="0" distB="0" distL="0" distR="0" wp14:anchorId="7CDE8381" wp14:editId="6A555609">
+            <wp:extent cx="5400040" cy="1652905"/>
+            <wp:effectExtent l="0" t="0" r="0" b="4445"/>
+            <wp:docPr id="30" name="Imagem 30"/>
+            <wp:cNvGraphicFramePr>
+              <a:graphicFrameLocks xmlns:a="http://schemas.openxmlformats.org/drawingml/2006/main" noChangeAspect="1"/>
+            </wp:cNvGraphicFramePr>
+            <a:graphic xmlns:a="http://schemas.openxmlformats.org/drawingml/2006/main">
+              <a:graphicData uri="http://schemas.openxmlformats.org/drawingml/2006/picture">
+                <pic:pic xmlns:pic="http://schemas.openxmlformats.org/drawingml/2006/picture">
+                  <pic:nvPicPr>
+                    <pic:cNvPr id="1" name=""/>
+                    <pic:cNvPicPr/>
+                  </pic:nvPicPr>
+                  <pic:blipFill>
+                    <a:blip r:embed="rId33"/>
+                    <a:stretch>
+                      <a:fillRect/>
+                    </a:stretch>
+                  </pic:blipFill>
+                  <pic:spPr>
+                    <a:xfrm>
+                      <a:off x="0" y="0"/>
+                      <a:ext cx="5400040" cy="1652905"/>
+                    </a:xfrm>
+                    <a:prstGeom prst="rect">
+                      <a:avLst/>
+                    </a:prstGeom>
+                  </pic:spPr>
+                </pic:pic>
+              </a:graphicData>
+            </a:graphic>
+          </wp:inline>
+        </w:drawing>
+      </w:r>
+    </w:p>
+    <w:p>
+      <w:r>
+        <w:t>Os dados são apresentados de duas formas: resumida e detalhada. A informação resumida apresenta a eficiência de negociação por item do processo de cotação. A informação detalhada abre a eficiência de negociação de cada um dos fornecedores participantes que foram selecionados.</w:t>
+      </w:r>
+      <w:r>
+        <w:t xml:space="preserve"> Para os fornecedores que não foram selecionados no processo é apresentado todo o histórico de cotações, mas a eficiência de negociação não é calculada.</w:t>
+      </w:r>
+    </w:p>
+    <w:p>
+      <w:pPr>
+        <w:pStyle w:val="Ttulo2"/>
+      </w:pPr>
+      <w:bookmarkStart w:id="18" w:name="_Toc359598931"/>
+      <w:r>
+        <w:t>Eficiência</w:t>
+      </w:r>
+      <w:r>
+        <w:t xml:space="preserve"> </w:t>
+      </w:r>
+      <w:r>
+        <w:t>Resumida</w:t>
+      </w:r>
+      <w:bookmarkEnd w:id="18"/>
+    </w:p>
+    <w:p>
+      <w:r>
+        <w:t xml:space="preserve">Ao clicar no botão “Calcular” são apresentadas as informações resumidas e um </w:t>
+      </w:r>
+      <w:r>
+        <w:t>registro com a eficiência TOTAL</w:t>
+      </w:r>
+      <w:r>
+        <w:t>.</w:t>
+      </w:r>
+      <w:r>
+        <w:t xml:space="preserve"> A eficiência total é calculada sobre todos os registros encontrados, de acordo com os filtros informados e não apenas com as informações da página atual. O registro TOTAL é repetido em todas as páginas.</w:t>
+      </w:r>
+    </w:p>
+    <w:p>
+      <w:pPr>
+        <w:pStyle w:val="Figura"/>
+      </w:pPr>
+      <w:r>
+        <w:rPr>
+          <w:noProof/>
+          <w:lang w:eastAsia="pt-BR"/>
+        </w:rPr>
+        <w:drawing>
+          <wp:inline distT="0" distB="0" distL="0" distR="0" wp14:anchorId="5F5828A6" wp14:editId="1A28ED7E">
+            <wp:extent cx="5400040" cy="2137410"/>
+            <wp:effectExtent l="0" t="0" r="0" b="0"/>
+            <wp:docPr id="32" name="Imagem 32"/>
+            <wp:cNvGraphicFramePr>
+              <a:graphicFrameLocks xmlns:a="http://schemas.openxmlformats.org/drawingml/2006/main" noChangeAspect="1"/>
+            </wp:cNvGraphicFramePr>
+            <a:graphic xmlns:a="http://schemas.openxmlformats.org/drawingml/2006/main">
+              <a:graphicData uri="http://schemas.openxmlformats.org/drawingml/2006/picture">
+                <pic:pic xmlns:pic="http://schemas.openxmlformats.org/drawingml/2006/picture">
+                  <pic:nvPicPr>
+                    <pic:cNvPr id="1" name=""/>
+                    <pic:cNvPicPr/>
+                  </pic:nvPicPr>
+                  <pic:blipFill>
+                    <a:blip r:embed="rId34"/>
+                    <a:stretch>
+                      <a:fillRect/>
+                    </a:stretch>
+                  </pic:blipFill>
+                  <pic:spPr>
+                    <a:xfrm>
+                      <a:off x="0" y="0"/>
+                      <a:ext cx="5400040" cy="2137410"/>
+                    </a:xfrm>
+                    <a:prstGeom prst="rect">
+                      <a:avLst/>
+                    </a:prstGeom>
+                  </pic:spPr>
+                </pic:pic>
+              </a:graphicData>
+            </a:graphic>
+          </wp:inline>
+        </w:drawing>
+      </w:r>
+    </w:p>
+    <w:p>
+      <w:pPr>
+        <w:pStyle w:val="Figura"/>
+      </w:pPr>
+      <w:r>
+        <w:t>Colunas da listagem de eficiência resumida</w:t>
+      </w:r>
+      <w:r>
+        <w:t>:</w:t>
+      </w:r>
+    </w:p>
+    <w:tbl>
+      <w:tblPr>
+        <w:tblStyle w:val="Tabelacomgrade"/>
+        <w:tblW w:w="0" w:type="auto"/>
+        <w:tblLook w:val="04A0" w:firstRow="1" w:lastRow="0" w:firstColumn="1" w:lastColumn="0" w:noHBand="0" w:noVBand="1"/>
+      </w:tblPr>
+      <w:tblGrid>
+        <w:gridCol w:w="1980"/>
+        <w:gridCol w:w="6514"/>
+      </w:tblGrid>
+      <w:tr>
+        <w:tc>
+          <w:tcPr>
+            <w:tcW w:w="1980" w:type="dxa"/>
+          </w:tcPr>
+          <w:p>
+            <w:pPr>
+              <w:pStyle w:val="Figura"/>
+              <w:rPr>
+                <w:b/>
+              </w:rPr>
+            </w:pPr>
+            <w:r>
+              <w:rPr>
+                <w:b/>
+              </w:rPr>
+              <w:t>Coluna</w:t>
+            </w:r>
+          </w:p>
+        </w:tc>
+        <w:tc>
+          <w:tcPr>
+            <w:tcW w:w="6514" w:type="dxa"/>
+          </w:tcPr>
+          <w:p>
+            <w:pPr>
+              <w:pStyle w:val="Figura"/>
+              <w:rPr>
+                <w:b/>
+              </w:rPr>
+            </w:pPr>
+            <w:r>
+              <w:rPr>
+                <w:b/>
+              </w:rPr>
+              <w:t>Descrição</w:t>
+            </w:r>
+          </w:p>
+        </w:tc>
+      </w:tr>
+      <w:tr>
+        <w:tc>
+          <w:tcPr>
+            <w:tcW w:w="1980" w:type="dxa"/>
+          </w:tcPr>
+          <w:p>
+            <w:pPr>
+              <w:pStyle w:val="Figura"/>
+            </w:pPr>
+            <w:r>
+              <w:t>Comprador</w:t>
+            </w:r>
+          </w:p>
+        </w:tc>
+        <w:tc>
+          <w:tcPr>
+            <w:tcW w:w="6514" w:type="dxa"/>
+          </w:tcPr>
+          <w:p>
+            <w:pPr>
+              <w:pStyle w:val="Figura"/>
+            </w:pPr>
+            <w:r>
+              <w:t>Nome do comprador que abriu o processo de cotação</w:t>
+            </w:r>
+          </w:p>
+        </w:tc>
+      </w:tr>
+      <w:tr>
+        <w:tc>
+          <w:tcPr>
+            <w:tcW w:w="1980" w:type="dxa"/>
+          </w:tcPr>
+          <w:p>
+            <w:pPr>
+              <w:pStyle w:val="Figura"/>
+            </w:pPr>
+            <w:r>
+              <w:lastRenderedPageBreak/>
+              <w:t>Requisição</w:t>
+            </w:r>
+          </w:p>
+        </w:tc>
+        <w:tc>
+          <w:tcPr>
+            <w:tcW w:w="6514" w:type="dxa"/>
+          </w:tcPr>
+          <w:p>
+            <w:pPr>
+              <w:pStyle w:val="Figura"/>
+            </w:pPr>
+            <w:r>
+              <w:t>Número da requisição que gerou o processo de cotação</w:t>
+            </w:r>
+          </w:p>
+        </w:tc>
+      </w:tr>
+      <w:tr>
+        <w:tc>
+          <w:tcPr>
+            <w:tcW w:w="1980" w:type="dxa"/>
+          </w:tcPr>
+          <w:p>
+            <w:pPr>
+              <w:pStyle w:val="Figura"/>
+            </w:pPr>
+            <w:r>
+              <w:t>Item</w:t>
+            </w:r>
+          </w:p>
+        </w:tc>
+        <w:tc>
+          <w:tcPr>
+            <w:tcW w:w="6514" w:type="dxa"/>
+          </w:tcPr>
+          <w:p>
+            <w:pPr>
+              <w:pStyle w:val="Figura"/>
+            </w:pPr>
+            <w:r>
+              <w:t>Número do item da requisição que gerou o processo de cotação</w:t>
+            </w:r>
+          </w:p>
+        </w:tc>
+      </w:tr>
+      <w:tr>
+        <w:tc>
+          <w:tcPr>
+            <w:tcW w:w="1980" w:type="dxa"/>
+          </w:tcPr>
+          <w:p>
+            <w:pPr>
+              <w:pStyle w:val="Figura"/>
+            </w:pPr>
+            <w:r>
+              <w:t>Produto / Serviço</w:t>
+            </w:r>
+          </w:p>
+        </w:tc>
+        <w:tc>
+          <w:tcPr>
+            <w:tcW w:w="6514" w:type="dxa"/>
+          </w:tcPr>
+          <w:p>
+            <w:pPr>
+              <w:pStyle w:val="Figura"/>
+            </w:pPr>
+            <w:r>
+              <w:t>Descrição do produto / serviço solicitado</w:t>
+            </w:r>
+          </w:p>
+        </w:tc>
+      </w:tr>
+      <w:tr>
+        <w:tc>
+          <w:tcPr>
+            <w:tcW w:w="1980" w:type="dxa"/>
+          </w:tcPr>
+          <w:p>
+            <w:pPr>
+              <w:pStyle w:val="Figura"/>
+            </w:pPr>
+            <w:r>
+              <w:t>Eficiência (%)</w:t>
+            </w:r>
+          </w:p>
+        </w:tc>
+        <w:tc>
+          <w:tcPr>
+            <w:tcW w:w="6514" w:type="dxa"/>
+          </w:tcPr>
+          <w:p>
+            <w:pPr>
+              <w:pStyle w:val="Figura"/>
+            </w:pPr>
+            <w:r>
+              <w:t>Eficiência total do item em percentual, considerando todos os fornecedores que foram selecionados para o item</w:t>
+            </w:r>
+          </w:p>
+        </w:tc>
+      </w:tr>
+      <w:tr>
+        <w:tc>
+          <w:tcPr>
+            <w:tcW w:w="1980" w:type="dxa"/>
+          </w:tcPr>
+          <w:p>
+            <w:pPr>
+              <w:pStyle w:val="Figura"/>
+            </w:pPr>
+            <w:r>
+              <w:t>Eficiência (R$)</w:t>
+            </w:r>
+          </w:p>
+        </w:tc>
+        <w:tc>
+          <w:tcPr>
+            <w:tcW w:w="6514" w:type="dxa"/>
+          </w:tcPr>
+          <w:p>
+            <w:pPr>
+              <w:pStyle w:val="Figura"/>
+            </w:pPr>
+            <w:r>
+              <w:t xml:space="preserve">Eficiência total do item em </w:t>
+            </w:r>
+            <w:r>
+              <w:t>moeda</w:t>
+            </w:r>
+            <w:r>
+              <w:t>, considerando todos os fornecedores que foram selecionados para o item</w:t>
+            </w:r>
+          </w:p>
+        </w:tc>
+      </w:tr>
+    </w:tbl>
+    <w:p>
+      <w:pPr>
+        <w:pStyle w:val="Ttulo2"/>
+      </w:pPr>
+      <w:bookmarkStart w:id="19" w:name="_Toc359598932"/>
+      <w:r>
+        <w:t>Eficiência Detalhada</w:t>
+      </w:r>
+      <w:bookmarkEnd w:id="19"/>
+    </w:p>
+    <w:p>
+      <w:pPr>
+        <w:pStyle w:val="Figura"/>
+      </w:pPr>
+      <w:r>
+        <w:t>Para visualizar a eficiência detalhada de um item</w:t>
+      </w:r>
+      <w:r>
+        <w:t xml:space="preserve"> é necessário clicar na seta que fica no lado esquerdo de cada item da listagem</w:t>
+      </w:r>
+      <w:r>
+        <w:t>.</w:t>
+      </w:r>
+      <w:r>
+        <w:t xml:space="preserve"> </w:t>
+      </w:r>
+    </w:p>
+    <w:p>
+      <w:pPr>
+        <w:pStyle w:val="Figura"/>
+      </w:pPr>
+      <w:r>
+        <w:rPr>
+          <w:noProof/>
+          <w:lang w:eastAsia="pt-BR"/>
+        </w:rPr>
+        <w:drawing>
+          <wp:inline distT="0" distB="0" distL="0" distR="0" wp14:anchorId="630F985C" wp14:editId="519F2F6E">
+            <wp:extent cx="5400040" cy="2987675"/>
+            <wp:effectExtent l="0" t="0" r="0" b="3175"/>
+            <wp:docPr id="33" name="Imagem 33"/>
+            <wp:cNvGraphicFramePr>
+              <a:graphicFrameLocks xmlns:a="http://schemas.openxmlformats.org/drawingml/2006/main" noChangeAspect="1"/>
+            </wp:cNvGraphicFramePr>
+            <a:graphic xmlns:a="http://schemas.openxmlformats.org/drawingml/2006/main">
+              <a:graphicData uri="http://schemas.openxmlformats.org/drawingml/2006/picture">
+                <pic:pic xmlns:pic="http://schemas.openxmlformats.org/drawingml/2006/picture">
+                  <pic:nvPicPr>
+                    <pic:cNvPr id="1" name=""/>
+                    <pic:cNvPicPr/>
+                  </pic:nvPicPr>
+                  <pic:blipFill>
+                    <a:blip r:embed="rId35"/>
+                    <a:stretch>
+                      <a:fillRect/>
+                    </a:stretch>
+                  </pic:blipFill>
+                  <pic:spPr>
+                    <a:xfrm>
+                      <a:off x="0" y="0"/>
+                      <a:ext cx="5400040" cy="2987675"/>
+                    </a:xfrm>
+                    <a:prstGeom prst="rect">
+                      <a:avLst/>
+                    </a:prstGeom>
+                  </pic:spPr>
+                </pic:pic>
+              </a:graphicData>
+            </a:graphic>
+          </wp:inline>
+        </w:drawing>
+      </w:r>
+    </w:p>
+    <w:p>
+      <w:pPr>
+        <w:pStyle w:val="Figura"/>
+      </w:pPr>
+      <w:r>
+        <w:t>Informações</w:t>
+      </w:r>
+      <w:r>
+        <w:t xml:space="preserve"> da listagem de eficiência detalhada:</w:t>
+      </w:r>
+    </w:p>
+    <w:tbl>
+      <w:tblPr>
+        <w:tblStyle w:val="Tabelacomgrade"/>
+        <w:tblW w:w="0" w:type="auto"/>
+        <w:tblLook w:val="04A0" w:firstRow="1" w:lastRow="0" w:firstColumn="1" w:lastColumn="0" w:noHBand="0" w:noVBand="1"/>
+      </w:tblPr>
+      <w:tblGrid>
+        <w:gridCol w:w="2830"/>
+        <w:gridCol w:w="5664"/>
+      </w:tblGrid>
+      <w:tr>
+        <w:tc>
+          <w:tcPr>
+            <w:tcW w:w="2830" w:type="dxa"/>
+          </w:tcPr>
+          <w:p>
+            <w:pPr>
+              <w:pStyle w:val="Figura"/>
+            </w:pPr>
+            <w:r>
+              <w:t>Informação</w:t>
+            </w:r>
+          </w:p>
+        </w:tc>
+        <w:tc>
+          <w:tcPr>
+            <w:tcW w:w="5664" w:type="dxa"/>
+          </w:tcPr>
+          <w:p>
+            <w:pPr>
+              <w:pStyle w:val="Figura"/>
+            </w:pPr>
+            <w:r>
+              <w:t>Descrição</w:t>
+            </w:r>
+          </w:p>
+        </w:tc>
+      </w:tr>
+      <w:tr>
+        <w:tc>
+          <w:tcPr>
+            <w:tcW w:w="2830" w:type="dxa"/>
+          </w:tcPr>
+          <w:p>
+            <w:pPr>
+              <w:pStyle w:val="Figura"/>
+            </w:pPr>
+            <w:r>
+              <w:t>Fornecedor</w:t>
+            </w:r>
+          </w:p>
+        </w:tc>
+        <w:tc>
+          <w:tcPr>
+            <w:tcW w:w="5664" w:type="dxa"/>
+          </w:tcPr>
+          <w:p>
+            <w:pPr>
+              <w:pStyle w:val="Figura"/>
+            </w:pPr>
+            <w:r>
+              <w:t>Gera uma coluna para cada fornecedor</w:t>
+            </w:r>
+          </w:p>
+        </w:tc>
+      </w:tr>
+      <w:tr>
+        <w:tc>
+          <w:tcPr>
+            <w:tcW w:w="2830" w:type="dxa"/>
+          </w:tcPr>
+          <w:p>
+            <w:pPr>
+              <w:pStyle w:val="Figura"/>
+            </w:pPr>
+            <w:r>
+              <w:t>Cotações</w:t>
+            </w:r>
+          </w:p>
+        </w:tc>
+        <w:tc>
+          <w:tcPr>
+            <w:tcW w:w="5664" w:type="dxa"/>
+          </w:tcPr>
+          <w:p>
+            <w:pPr>
+              <w:pStyle w:val="Figura"/>
+            </w:pPr>
+            <w:r>
+              <w:t>Lista o histórico de preços dos fornecedores durante o processo de cotação</w:t>
+            </w:r>
+          </w:p>
+        </w:tc>
+      </w:tr>
+      <w:tr>
+        <w:tc>
+          <w:tcPr>
+            <w:tcW w:w="2830" w:type="dxa"/>
+          </w:tcPr>
+          <w:p>
+            <w:pPr>
+              <w:pStyle w:val="Figura"/>
+            </w:pPr>
+            <w:r>
+              <w:t>Quantidade adquirida</w:t>
+            </w:r>
+          </w:p>
+        </w:tc>
+        <w:tc>
+          <w:tcPr>
+            <w:tcW w:w="5664" w:type="dxa"/>
+          </w:tcPr>
+          <w:p>
+            <w:pPr>
+              <w:pStyle w:val="Figura"/>
+            </w:pPr>
+            <w:r>
+              <w:t>Quantidade que será adquirida dos fornecedores selecionados</w:t>
+            </w:r>
+          </w:p>
+        </w:tc>
+      </w:tr>
+      <w:tr>
+        <w:tc>
+          <w:tcPr>
+            <w:tcW w:w="2830" w:type="dxa"/>
+          </w:tcPr>
+          <w:p>
+            <w:pPr>
+              <w:pStyle w:val="Figura"/>
+            </w:pPr>
+            <w:r>
+              <w:t>Eficiência de Negociação (%)</w:t>
+            </w:r>
+          </w:p>
+        </w:tc>
+        <w:tc>
+          <w:tcPr>
+            <w:tcW w:w="5664" w:type="dxa"/>
+          </w:tcPr>
+          <w:p>
+            <w:pPr>
+              <w:pStyle w:val="Figura"/>
+            </w:pPr>
+            <w:r>
+              <w:t xml:space="preserve">Eficiência de negociação </w:t>
+            </w:r>
+            <w:r>
+              <w:t>em percentual</w:t>
+            </w:r>
+            <w:r>
+              <w:t xml:space="preserve"> </w:t>
+            </w:r>
+          </w:p>
+        </w:tc>
+      </w:tr>
+      <w:tr>
+        <w:tc>
+          <w:tcPr>
+            <w:tcW w:w="2830" w:type="dxa"/>
+          </w:tcPr>
+          <w:p>
+            <w:pPr>
+              <w:pStyle w:val="Figura"/>
+            </w:pPr>
+            <w:r>
+              <w:t>Eficiência de Negociação (R$)</w:t>
+            </w:r>
+          </w:p>
+        </w:tc>
+        <w:tc>
+          <w:tcPr>
+            <w:tcW w:w="5664" w:type="dxa"/>
+          </w:tcPr>
+          <w:p>
+            <w:pPr>
+              <w:pStyle w:val="Figura"/>
+            </w:pPr>
+            <w:r>
+              <w:t>Eficiência de negociação por unidade</w:t>
+            </w:r>
+            <w:r>
+              <w:t xml:space="preserve"> em moda</w:t>
+            </w:r>
+            <w:r>
+              <w:t xml:space="preserve"> </w:t>
+            </w:r>
+          </w:p>
+        </w:tc>
+      </w:tr>
+      <w:tr>
+        <w:tc>
+          <w:tcPr>
+            <w:tcW w:w="2830" w:type="dxa"/>
+          </w:tcPr>
+          <w:p>
+            <w:pPr>
+              <w:pStyle w:val="Figura"/>
+            </w:pPr>
+            <w:r>
+              <w:t>Eficiência de Negociação Total (R$)</w:t>
+            </w:r>
+          </w:p>
+        </w:tc>
+        <w:tc>
+          <w:tcPr>
+            <w:tcW w:w="5664" w:type="dxa"/>
+          </w:tcPr>
+          <w:p>
+            <w:pPr>
+              <w:pStyle w:val="Figura"/>
+            </w:pPr>
+            <w:r>
+              <w:t>Eficiência de negociação total</w:t>
+            </w:r>
+            <w:r>
+              <w:t xml:space="preserve"> em moda</w:t>
+            </w:r>
+            <w:r>
+              <w:t xml:space="preserve"> </w:t>
+            </w:r>
+          </w:p>
+        </w:tc>
+      </w:tr>
+    </w:tbl>
+    <w:p>
+      <w:pPr>
+        <w:pStyle w:val="Figura"/>
+      </w:pPr>
+      <w:bookmarkStart w:id="20" w:name="_GoBack"/>
+      <w:bookmarkEnd w:id="20"/>
+    </w:p>
     <w:sectPr>
       <w:pgSz w:w="11906" w:h="16838"/>
       <w:pgMar w:top="1417" w:right="1701" w:bottom="1417" w:left="1701" w:header="708" w:footer="708" w:gutter="0"/>
@@ -6082,6 +8038,7 @@
   <w:style w:type="paragraph" w:customStyle="1" w:styleId="NormalSemParagrafo">
     <w:name w:val="Normal Sem Paragrafo"/>
     <w:basedOn w:val="Normal"/>
+    <w:autoRedefine/>
     <w:qFormat/>
     <w:rsid w:val="00DE4BC8"/>
     <w:pPr>
@@ -6090,547 +8047,6 @@
     </w:pPr>
   </w:style>
 </w:styles>
-</file>
-
-<file path=word/glossary/document.xml><?xml version="1.0" encoding="utf-8"?>
-<w:glossaryDocument xmlns:wpc="http://schemas.microsoft.com/office/word/2010/wordprocessingCanvas" xmlns:mc="http://schemas.openxmlformats.org/markup-compatibility/2006" xmlns:o="urn:schemas-microsoft-com:office:office" xmlns:r="http://schemas.openxmlformats.org/officeDocument/2006/relationships" xmlns:m="http://schemas.openxmlformats.org/officeDocument/2006/math" xmlns:v="urn:schemas-microsoft-com:vml" xmlns:wp14="http://schemas.microsoft.com/office/word/2010/wordprocessingDrawing" xmlns:wp="http://schemas.openxmlformats.org/drawingml/2006/wordprocessingDrawing" xmlns:w10="urn:schemas-microsoft-com:office:word" xmlns:w="http://schemas.openxmlformats.org/wordprocessingml/2006/main" xmlns:w14="http://schemas.microsoft.com/office/word/2010/wordml" xmlns:w15="http://schemas.microsoft.com/office/word/2012/wordml" xmlns:wpg="http://schemas.microsoft.com/office/word/2010/wordprocessingGroup" xmlns:wpi="http://schemas.microsoft.com/office/word/2010/wordprocessingInk" xmlns:wne="http://schemas.microsoft.com/office/word/2006/wordml" xmlns:wps="http://schemas.microsoft.com/office/word/2010/wordprocessingShape" mc:Ignorable="w14 w15 wp14"/>
-</file>
-
-<file path=word/glossary/fontTable.xml><?xml version="1.0" encoding="utf-8"?>
-<w:fonts xmlns:mc="http://schemas.openxmlformats.org/markup-compatibility/2006" xmlns:r="http://schemas.openxmlformats.org/officeDocument/2006/relationships" xmlns:w="http://schemas.openxmlformats.org/wordprocessingml/2006/main" xmlns:w14="http://schemas.microsoft.com/office/word/2010/wordml" xmlns:w15="http://schemas.microsoft.com/office/word/2012/wordml" mc:Ignorable="w14 w15">
-  <w:font w:name="Symbol">
-    <w:panose1 w:val="05050102010706020507"/>
-    <w:charset w:val="02"/>
-    <w:family w:val="roman"/>
-    <w:pitch w:val="variable"/>
-    <w:sig w:usb0="00000000" w:usb1="10000000" w:usb2="00000000" w:usb3="00000000" w:csb0="80000000" w:csb1="00000000"/>
-  </w:font>
-  <w:font w:name="Times New Roman">
-    <w:panose1 w:val="02020603050405020304"/>
-    <w:charset w:val="00"/>
-    <w:family w:val="roman"/>
-    <w:pitch w:val="variable"/>
-    <w:sig w:usb0="E0002AFF" w:usb1="C0007843" w:usb2="00000009" w:usb3="00000000" w:csb0="000001FF" w:csb1="00000000"/>
-  </w:font>
-  <w:font w:name="Courier New">
-    <w:panose1 w:val="02070309020205020404"/>
-    <w:charset w:val="00"/>
-    <w:family w:val="modern"/>
-    <w:pitch w:val="fixed"/>
-    <w:sig w:usb0="E0002AFF" w:usb1="C0007843" w:usb2="00000009" w:usb3="00000000" w:csb0="000001FF" w:csb1="00000000"/>
-  </w:font>
-  <w:font w:name="Wingdings">
-    <w:panose1 w:val="05000000000000000000"/>
-    <w:charset w:val="02"/>
-    <w:family w:val="auto"/>
-    <w:pitch w:val="variable"/>
-    <w:sig w:usb0="00000000" w:usb1="10000000" w:usb2="00000000" w:usb3="00000000" w:csb0="80000000" w:csb1="00000000"/>
-  </w:font>
-  <w:font w:name="Calibri">
-    <w:panose1 w:val="020F0502020204030204"/>
-    <w:charset w:val="00"/>
-    <w:family w:val="swiss"/>
-    <w:pitch w:val="variable"/>
-    <w:sig w:usb0="E00002FF" w:usb1="4000ACFF" w:usb2="00000001" w:usb3="00000000" w:csb0="0000019F" w:csb1="00000000"/>
-  </w:font>
-  <w:font w:name="Calibri Light">
-    <w:panose1 w:val="020F0302020204030204"/>
-    <w:charset w:val="00"/>
-    <w:family w:val="swiss"/>
-    <w:pitch w:val="variable"/>
-    <w:sig w:usb0="A00002EF" w:usb1="4000207B" w:usb2="00000000" w:usb3="00000000" w:csb0="0000019F" w:csb1="00000000"/>
-  </w:font>
-  <w:font w:name="Segoe UI">
-    <w:panose1 w:val="020B0502040204020203"/>
-    <w:charset w:val="00"/>
-    <w:family w:val="swiss"/>
-    <w:pitch w:val="variable"/>
-    <w:sig w:usb0="E4002EFF" w:usb1="C000E47F" w:usb2="00000009" w:usb3="00000000" w:csb0="000001FF" w:csb1="00000000"/>
-  </w:font>
-</w:fonts>
-</file>
-
-<file path=word/glossary/settings.xml><?xml version="1.0" encoding="utf-8"?>
-<w:settings xmlns:mc="http://schemas.openxmlformats.org/markup-compatibility/2006" xmlns:o="urn:schemas-microsoft-com:office:office" xmlns:r="http://schemas.openxmlformats.org/officeDocument/2006/relationships" xmlns:m="http://schemas.openxmlformats.org/officeDocument/2006/math" xmlns:v="urn:schemas-microsoft-com:vml" xmlns:w10="urn:schemas-microsoft-com:office:word" xmlns:w="http://schemas.openxmlformats.org/wordprocessingml/2006/main" xmlns:w14="http://schemas.microsoft.com/office/word/2010/wordml" xmlns:w15="http://schemas.microsoft.com/office/word/2012/wordml" xmlns:sl="http://schemas.openxmlformats.org/schemaLibrary/2006/main" mc:Ignorable="w14 w15">
-  <w:view w:val="normal"/>
-  <w:defaultTabStop w:val="708"/>
-  <w:hyphenationZone w:val="425"/>
-  <w:characterSpacingControl w:val="doNotCompress"/>
-  <w:compat>
-    <w:useFELayout/>
-    <w:compatSetting w:name="compatibilityMode" w:uri="http://schemas.microsoft.com/office/word" w:val="15"/>
-    <w:compatSetting w:name="overrideTableStyleFontSizeAndJustification" w:uri="http://schemas.microsoft.com/office/word" w:val="1"/>
-    <w:compatSetting w:name="enableOpenTypeFeatures" w:uri="http://schemas.microsoft.com/office/word" w:val="1"/>
-    <w:compatSetting w:name="doNotFlipMirrorIndents" w:uri="http://schemas.microsoft.com/office/word" w:val="1"/>
-    <w:compatSetting w:name="differentiateMultirowTableHeaders" w:uri="http://schemas.microsoft.com/office/word" w:val="1"/>
-  </w:compat>
-  <w:rsids>
-    <w:rsidRoot w:val="00B2347E"/>
-    <w:rsid w:val="005B3BA3"/>
-    <w:rsid w:val="00B2347E"/>
-  </w:rsids>
-  <m:mathPr>
-    <m:mathFont m:val="Cambria Math"/>
-    <m:brkBin m:val="before"/>
-    <m:brkBinSub m:val="--"/>
-    <m:smallFrac m:val="0"/>
-    <m:dispDef/>
-    <m:lMargin m:val="0"/>
-    <m:rMargin m:val="0"/>
-    <m:defJc m:val="centerGroup"/>
-    <m:wrapIndent m:val="1440"/>
-    <m:intLim m:val="subSup"/>
-    <m:naryLim m:val="undOvr"/>
-  </m:mathPr>
-  <w:themeFontLang w:val="pt-BR"/>
-  <w:clrSchemeMapping w:bg1="light1" w:t1="dark1" w:bg2="light2" w:t2="dark2" w:accent1="accent1" w:accent2="accent2" w:accent3="accent3" w:accent4="accent4" w:accent5="accent5" w:accent6="accent6" w:hyperlink="hyperlink" w:followedHyperlink="followedHyperlink"/>
-  <w:decimalSymbol w:val=","/>
-  <w:listSeparator w:val=";"/>
-  <w15:chartTrackingRefBased/>
-</w:settings>
-</file>
-
-<file path=word/glossary/styles.xml><?xml version="1.0" encoding="utf-8"?>
-<w:styles xmlns:mc="http://schemas.openxmlformats.org/markup-compatibility/2006" xmlns:r="http://schemas.openxmlformats.org/officeDocument/2006/relationships" xmlns:w="http://schemas.openxmlformats.org/wordprocessingml/2006/main" xmlns:w14="http://schemas.microsoft.com/office/word/2010/wordml" xmlns:w15="http://schemas.microsoft.com/office/word/2012/wordml" mc:Ignorable="w14 w15">
-  <w:docDefaults>
-    <w:rPrDefault>
-      <w:rPr>
-        <w:rFonts w:asciiTheme="minorHAnsi" w:eastAsiaTheme="minorEastAsia" w:hAnsiTheme="minorHAnsi" w:cstheme="minorBidi"/>
-        <w:sz w:val="22"/>
-        <w:szCs w:val="22"/>
-        <w:lang w:val="pt-BR" w:eastAsia="pt-BR" w:bidi="ar-SA"/>
-      </w:rPr>
-    </w:rPrDefault>
-    <w:pPrDefault>
-      <w:pPr>
-        <w:spacing w:after="160" w:line="259" w:lineRule="auto"/>
-      </w:pPr>
-    </w:pPrDefault>
-  </w:docDefaults>
-  <w:latentStyles w:defLockedState="0" w:defUIPriority="99" w:defSemiHidden="0" w:defUnhideWhenUsed="0" w:defQFormat="0" w:count="371">
-    <w:lsdException w:name="Normal" w:uiPriority="0" w:qFormat="1"/>
-    <w:lsdException w:name="heading 1" w:uiPriority="9" w:qFormat="1"/>
-    <w:lsdException w:name="heading 2" w:semiHidden="1" w:uiPriority="9" w:unhideWhenUsed="1" w:qFormat="1"/>
-    <w:lsdException w:name="heading 3" w:semiHidden="1" w:uiPriority="9" w:unhideWhenUsed="1" w:qFormat="1"/>
-    <w:lsdException w:name="heading 4" w:semiHidden="1" w:uiPriority="9" w:unhideWhenUsed="1" w:qFormat="1"/>
-    <w:lsdException w:name="heading 5" w:semiHidden="1" w:uiPriority="9" w:unhideWhenUsed="1" w:qFormat="1"/>
-    <w:lsdException w:name="heading 6" w:semiHidden="1" w:uiPriority="9" w:unhideWhenUsed="1" w:qFormat="1"/>
-    <w:lsdException w:name="heading 7" w:semiHidden="1" w:uiPriority="9" w:unhideWhenUsed="1" w:qFormat="1"/>
-    <w:lsdException w:name="heading 8" w:semiHidden="1" w:uiPriority="9" w:unhideWhenUsed="1" w:qFormat="1"/>
-    <w:lsdException w:name="heading 9" w:semiHidden="1" w:uiPriority="9" w:unhideWhenUsed="1" w:qFormat="1"/>
-    <w:lsdException w:name="index 1" w:semiHidden="1" w:unhideWhenUsed="1"/>
-    <w:lsdException w:name="index 2" w:semiHidden="1" w:unhideWhenUsed="1"/>
-    <w:lsdException w:name="index 3" w:semiHidden="1" w:unhideWhenUsed="1"/>
-    <w:lsdException w:name="index 4" w:semiHidden="1" w:unhideWhenUsed="1"/>
-    <w:lsdException w:name="index 5" w:semiHidden="1" w:unhideWhenUsed="1"/>
-    <w:lsdException w:name="index 6" w:semiHidden="1" w:unhideWhenUsed="1"/>
-    <w:lsdException w:name="index 7" w:semiHidden="1" w:unhideWhenUsed="1"/>
-    <w:lsdException w:name="index 8" w:semiHidden="1" w:unhideWhenUsed="1"/>
-    <w:lsdException w:name="index 9" w:semiHidden="1" w:unhideWhenUsed="1"/>
-    <w:lsdException w:name="toc 1" w:semiHidden="1" w:uiPriority="39" w:unhideWhenUsed="1"/>
-    <w:lsdException w:name="toc 2" w:semiHidden="1" w:uiPriority="39" w:unhideWhenUsed="1"/>
-    <w:lsdException w:name="toc 3" w:semiHidden="1" w:uiPriority="39" w:unhideWhenUsed="1"/>
-    <w:lsdException w:name="toc 4" w:semiHidden="1" w:uiPriority="39" w:unhideWhenUsed="1"/>
-    <w:lsdException w:name="toc 5" w:semiHidden="1" w:uiPriority="39" w:unhideWhenUsed="1"/>
-    <w:lsdException w:name="toc 6" w:semiHidden="1" w:uiPriority="39" w:unhideWhenUsed="1"/>
-    <w:lsdException w:name="toc 7" w:semiHidden="1" w:uiPriority="39" w:unhideWhenUsed="1"/>
-    <w:lsdException w:name="toc 8" w:semiHidden="1" w:uiPriority="39" w:unhideWhenUsed="1"/>
-    <w:lsdException w:name="toc 9" w:semiHidden="1" w:uiPriority="39" w:unhideWhenUsed="1"/>
-    <w:lsdException w:name="Normal Indent" w:semiHidden="1" w:unhideWhenUsed="1"/>
-    <w:lsdException w:name="footnote text" w:semiHidden="1" w:unhideWhenUsed="1"/>
-    <w:lsdException w:name="annotation text" w:semiHidden="1" w:unhideWhenUsed="1"/>
-    <w:lsdException w:name="header" w:semiHidden="1" w:unhideWhenUsed="1"/>
-    <w:lsdException w:name="footer" w:semiHidden="1" w:unhideWhenUsed="1"/>
-    <w:lsdException w:name="index heading" w:semiHidden="1" w:unhideWhenUsed="1"/>
-    <w:lsdException w:name="caption" w:semiHidden="1" w:uiPriority="35" w:unhideWhenUsed="1" w:qFormat="1"/>
-    <w:lsdException w:name="table of figures" w:semiHidden="1" w:unhideWhenUsed="1"/>
-    <w:lsdException w:name="envelope address" w:semiHidden="1" w:unhideWhenUsed="1"/>
-    <w:lsdException w:name="envelope return" w:semiHidden="1" w:unhideWhenUsed="1"/>
-    <w:lsdException w:name="footnote reference" w:semiHidden="1" w:unhideWhenUsed="1"/>
-    <w:lsdException w:name="annotation reference" w:semiHidden="1" w:unhideWhenUsed="1"/>
-    <w:lsdException w:name="line number" w:semiHidden="1" w:unhideWhenUsed="1"/>
-    <w:lsdException w:name="page number" w:semiHidden="1" w:unhideWhenUsed="1"/>
-    <w:lsdException w:name="endnote reference" w:semiHidden="1" w:unhideWhenUsed="1"/>
-    <w:lsdException w:name="endnote text" w:semiHidden="1" w:unhideWhenUsed="1"/>
-    <w:lsdException w:name="table of authorities" w:semiHidden="1" w:unhideWhenUsed="1"/>
-    <w:lsdException w:name="macro" w:semiHidden="1" w:unhideWhenUsed="1"/>
-    <w:lsdException w:name="toa heading" w:semiHidden="1" w:unhideWhenUsed="1"/>
-    <w:lsdException w:name="List" w:semiHidden="1" w:unhideWhenUsed="1"/>
-    <w:lsdException w:name="List Bullet" w:semiHidden="1" w:unhideWhenUsed="1"/>
-    <w:lsdException w:name="List Number" w:semiHidden="1" w:unhideWhenUsed="1"/>
-    <w:lsdException w:name="List 2" w:semiHidden="1" w:unhideWhenUsed="1"/>
-    <w:lsdException w:name="List 3" w:semiHidden="1" w:unhideWhenUsed="1"/>
-    <w:lsdException w:name="List 4" w:semiHidden="1" w:unhideWhenUsed="1"/>
-    <w:lsdException w:name="List 5" w:semiHidden="1" w:unhideWhenUsed="1"/>
-    <w:lsdException w:name="List Bullet 2" w:semiHidden="1" w:unhideWhenUsed="1"/>
-    <w:lsdException w:name="List Bullet 3" w:semiHidden="1" w:unhideWhenUsed="1"/>
-    <w:lsdException w:name="List Bullet 4" w:semiHidden="1" w:unhideWhenUsed="1"/>
-    <w:lsdException w:name="List Bullet 5" w:semiHidden="1" w:unhideWhenUsed="1"/>
-    <w:lsdException w:name="List Number 2" w:semiHidden="1" w:unhideWhenUsed="1"/>
-    <w:lsdException w:name="List Number 3" w:semiHidden="1" w:unhideWhenUsed="1"/>
-    <w:lsdException w:name="List Number 4" w:semiHidden="1" w:unhideWhenUsed="1"/>
-    <w:lsdException w:name="List Number 5" w:semiHidden="1" w:unhideWhenUsed="1"/>
-    <w:lsdException w:name="Title" w:uiPriority="10" w:qFormat="1"/>
-    <w:lsdException w:name="Closing" w:semiHidden="1" w:unhideWhenUsed="1"/>
-    <w:lsdException w:name="Signature" w:semiHidden="1" w:unhideWhenUsed="1"/>
-    <w:lsdException w:name="Default Paragraph Font" w:semiHidden="1" w:uiPriority="1" w:unhideWhenUsed="1"/>
-    <w:lsdException w:name="Body Text" w:semiHidden="1" w:unhideWhenUsed="1"/>
-    <w:lsdException w:name="Body Text Indent" w:semiHidden="1" w:unhideWhenUsed="1"/>
-    <w:lsdException w:name="List Continue" w:semiHidden="1" w:unhideWhenUsed="1"/>
-    <w:lsdException w:name="List Continue 2" w:semiHidden="1" w:unhideWhenUsed="1"/>
-    <w:lsdException w:name="List Continue 3" w:semiHidden="1" w:unhideWhenUsed="1"/>
-    <w:lsdException w:name="List Continue 4" w:semiHidden="1" w:unhideWhenUsed="1"/>
-    <w:lsdException w:name="List Continue 5" w:semiHidden="1" w:unhideWhenUsed="1"/>
-    <w:lsdException w:name="Message Header" w:semiHidden="1" w:unhideWhenUsed="1"/>
-    <w:lsdException w:name="Subtitle" w:uiPriority="11" w:qFormat="1"/>
-    <w:lsdException w:name="Salutation" w:semiHidden="1" w:unhideWhenUsed="1"/>
-    <w:lsdException w:name="Date" w:semiHidden="1" w:unhideWhenUsed="1"/>
-    <w:lsdException w:name="Body Text First Indent" w:semiHidden="1" w:unhideWhenUsed="1"/>
-    <w:lsdException w:name="Body Text First Indent 2" w:semiHidden="1" w:unhideWhenUsed="1"/>
-    <w:lsdException w:name="Note Heading" w:semiHidden="1" w:unhideWhenUsed="1"/>
-    <w:lsdException w:name="Body Text 2" w:semiHidden="1" w:unhideWhenUsed="1"/>
-    <w:lsdException w:name="Body Text 3" w:semiHidden="1" w:unhideWhenUsed="1"/>
-    <w:lsdException w:name="Body Text Indent 2" w:semiHidden="1" w:unhideWhenUsed="1"/>
-    <w:lsdException w:name="Body Text Indent 3" w:semiHidden="1" w:unhideWhenUsed="1"/>
-    <w:lsdException w:name="Block Text" w:semiHidden="1" w:unhideWhenUsed="1"/>
-    <w:lsdException w:name="Hyperlink" w:semiHidden="1" w:unhideWhenUsed="1"/>
-    <w:lsdException w:name="FollowedHyperlink" w:semiHidden="1" w:unhideWhenUsed="1"/>
-    <w:lsdException w:name="Strong" w:uiPriority="22" w:qFormat="1"/>
-    <w:lsdException w:name="Emphasis" w:uiPriority="20" w:qFormat="1"/>
-    <w:lsdException w:name="Document Map" w:semiHidden="1" w:unhideWhenUsed="1"/>
-    <w:lsdException w:name="Plain Text" w:semiHidden="1" w:unhideWhenUsed="1"/>
-    <w:lsdException w:name="E-mail Signature" w:semiHidden="1" w:unhideWhenUsed="1"/>
-    <w:lsdException w:name="HTML Top of Form" w:semiHidden="1" w:unhideWhenUsed="1"/>
-    <w:lsdException w:name="HTML Bottom of Form" w:semiHidden="1" w:unhideWhenUsed="1"/>
-    <w:lsdException w:name="Normal (Web)" w:semiHidden="1" w:unhideWhenUsed="1"/>
-    <w:lsdException w:name="HTML Acronym" w:semiHidden="1" w:unhideWhenUsed="1"/>
-    <w:lsdException w:name="HTML Address" w:semiHidden="1" w:unhideWhenUsed="1"/>
-    <w:lsdException w:name="HTML Cite" w:semiHidden="1" w:unhideWhenUsed="1"/>
-    <w:lsdException w:name="HTML Code" w:semiHidden="1" w:unhideWhenUsed="1"/>
-    <w:lsdException w:name="HTML Definition" w:semiHidden="1" w:unhideWhenUsed="1"/>
-    <w:lsdException w:name="HTML Keyboard" w:semiHidden="1" w:unhideWhenUsed="1"/>
-    <w:lsdException w:name="HTML Preformatted" w:semiHidden="1" w:unhideWhenUsed="1"/>
-    <w:lsdException w:name="HTML Sample" w:semiHidden="1" w:unhideWhenUsed="1"/>
-    <w:lsdException w:name="HTML Typewriter" w:semiHidden="1" w:unhideWhenUsed="1"/>
-    <w:lsdException w:name="HTML Variable" w:semiHidden="1" w:unhideWhenUsed="1"/>
-    <w:lsdException w:name="Normal Table" w:semiHidden="1" w:unhideWhenUsed="1"/>
-    <w:lsdException w:name="annotation subject" w:semiHidden="1" w:unhideWhenUsed="1"/>
-    <w:lsdException w:name="No List" w:semiHidden="1" w:unhideWhenUsed="1"/>
-    <w:lsdException w:name="Outline List 1" w:semiHidden="1" w:unhideWhenUsed="1"/>
-    <w:lsdException w:name="Outline List 2" w:semiHidden="1" w:unhideWhenUsed="1"/>
-    <w:lsdException w:name="Outline List 3" w:semiHidden="1" w:unhideWhenUsed="1"/>
-    <w:lsdException w:name="Table Simple 1" w:semiHidden="1" w:unhideWhenUsed="1"/>
-    <w:lsdException w:name="Table Simple 2" w:semiHidden="1" w:unhideWhenUsed="1"/>
-    <w:lsdException w:name="Table Simple 3" w:semiHidden="1" w:unhideWhenUsed="1"/>
-    <w:lsdException w:name="Table Classic 1" w:semiHidden="1" w:unhideWhenUsed="1"/>
-    <w:lsdException w:name="Table Classic 2" w:semiHidden="1" w:unhideWhenUsed="1"/>
-    <w:lsdException w:name="Table Classic 3" w:semiHidden="1" w:unhideWhenUsed="1"/>
-    <w:lsdException w:name="Table Classic 4" w:semiHidden="1" w:unhideWhenUsed="1"/>
-    <w:lsdException w:name="Table Colorful 1" w:semiHidden="1" w:unhideWhenUsed="1"/>
-    <w:lsdException w:name="Table Colorful 2" w:semiHidden="1" w:unhideWhenUsed="1"/>
-    <w:lsdException w:name="Table Colorful 3" w:semiHidden="1" w:unhideWhenUsed="1"/>
-    <w:lsdException w:name="Table Columns 1" w:semiHidden="1" w:unhideWhenUsed="1"/>
-    <w:lsdException w:name="Table Columns 2" w:semiHidden="1" w:unhideWhenUsed="1"/>
-    <w:lsdException w:name="Table Columns 3" w:semiHidden="1" w:unhideWhenUsed="1"/>
-    <w:lsdException w:name="Table Columns 4" w:semiHidden="1" w:unhideWhenUsed="1"/>
-    <w:lsdException w:name="Table Columns 5" w:semiHidden="1" w:unhideWhenUsed="1"/>
-    <w:lsdException w:name="Table Grid 1" w:semiHidden="1" w:unhideWhenUsed="1"/>
-    <w:lsdException w:name="Table Grid 2" w:semiHidden="1" w:unhideWhenUsed="1"/>
-    <w:lsdException w:name="Table Grid 3" w:semiHidden="1" w:unhideWhenUsed="1"/>
-    <w:lsdException w:name="Table Grid 4" w:semiHidden="1" w:unhideWhenUsed="1"/>
-    <w:lsdException w:name="Table Grid 5" w:semiHidden="1" w:unhideWhenUsed="1"/>
-    <w:lsdException w:name="Table Grid 6" w:semiHidden="1" w:unhideWhenUsed="1"/>
-    <w:lsdException w:name="Table Grid 7" w:semiHidden="1" w:unhideWhenUsed="1"/>
-    <w:lsdException w:name="Table Grid 8" w:semiHidden="1" w:unhideWhenUsed="1"/>
-    <w:lsdException w:name="Table List 1" w:semiHidden="1" w:unhideWhenUsed="1"/>
-    <w:lsdException w:name="Table List 2" w:semiHidden="1" w:unhideWhenUsed="1"/>
-    <w:lsdException w:name="Table List 3" w:semiHidden="1" w:unhideWhenUsed="1"/>
-    <w:lsdException w:name="Table List 4" w:semiHidden="1" w:unhideWhenUsed="1"/>
-    <w:lsdException w:name="Table List 5" w:semiHidden="1" w:unhideWhenUsed="1"/>
-    <w:lsdException w:name="Table List 6" w:semiHidden="1" w:unhideWhenUsed="1"/>
-    <w:lsdException w:name="Table List 7" w:semiHidden="1" w:unhideWhenUsed="1"/>
-    <w:lsdException w:name="Table List 8" w:semiHidden="1" w:unhideWhenUsed="1"/>
-    <w:lsdException w:name="Table 3D effects 1" w:semiHidden="1" w:unhideWhenUsed="1"/>
-    <w:lsdException w:name="Table 3D effects 2" w:semiHidden="1" w:unhideWhenUsed="1"/>
-    <w:lsdException w:name="Table 3D effects 3" w:semiHidden="1" w:unhideWhenUsed="1"/>
-    <w:lsdException w:name="Table Contemporary" w:semiHidden="1" w:unhideWhenUsed="1"/>
-    <w:lsdException w:name="Table Elegant" w:semiHidden="1" w:unhideWhenUsed="1"/>
-    <w:lsdException w:name="Table Professional" w:semiHidden="1" w:unhideWhenUsed="1"/>
-    <w:lsdException w:name="Table Subtle 1" w:semiHidden="1" w:unhideWhenUsed="1"/>
-    <w:lsdException w:name="Table Subtle 2" w:semiHidden="1" w:unhideWhenUsed="1"/>
-    <w:lsdException w:name="Table Web 1" w:semiHidden="1" w:unhideWhenUsed="1"/>
-    <w:lsdException w:name="Table Web 2" w:semiHidden="1" w:unhideWhenUsed="1"/>
-    <w:lsdException w:name="Table Web 3" w:semiHidden="1" w:unhideWhenUsed="1"/>
-    <w:lsdException w:name="Balloon Text" w:semiHidden="1" w:unhideWhenUsed="1"/>
-    <w:lsdException w:name="Table Grid" w:uiPriority="39"/>
-    <w:lsdException w:name="Table Theme" w:semiHidden="1" w:unhideWhenUsed="1"/>
-    <w:lsdException w:name="Placeholder Text" w:semiHidden="1"/>
-    <w:lsdException w:name="No Spacing" w:uiPriority="1" w:qFormat="1"/>
-    <w:lsdException w:name="Light Shading" w:uiPriority="60"/>
-    <w:lsdException w:name="Light List" w:uiPriority="61"/>
-    <w:lsdException w:name="Light Grid" w:uiPriority="62"/>
-    <w:lsdException w:name="Medium Shading 1" w:uiPriority="63"/>
-    <w:lsdException w:name="Medium Shading 2" w:uiPriority="64"/>
-    <w:lsdException w:name="Medium List 1" w:uiPriority="65"/>
-    <w:lsdException w:name="Medium List 2" w:uiPriority="66"/>
-    <w:lsdException w:name="Medium Grid 1" w:uiPriority="67"/>
-    <w:lsdException w:name="Medium Grid 2" w:uiPriority="68"/>
-    <w:lsdException w:name="Medium Grid 3" w:uiPriority="69"/>
-    <w:lsdException w:name="Dark List" w:uiPriority="70"/>
-    <w:lsdException w:name="Colorful Shading" w:uiPriority="71"/>
-    <w:lsdException w:name="Colorful List" w:uiPriority="72"/>
-    <w:lsdException w:name="Colorful Grid" w:uiPriority="73"/>
-    <w:lsdException w:name="Light Shading Accent 1" w:uiPriority="60"/>
-    <w:lsdException w:name="Light List Accent 1" w:uiPriority="61"/>
-    <w:lsdException w:name="Light Grid Accent 1" w:uiPriority="62"/>
-    <w:lsdException w:name="Medium Shading 1 Accent 1" w:uiPriority="63"/>
-    <w:lsdException w:name="Medium Shading 2 Accent 1" w:uiPriority="64"/>
-    <w:lsdException w:name="Medium List 1 Accent 1" w:uiPriority="65"/>
-    <w:lsdException w:name="Revision" w:semiHidden="1"/>
-    <w:lsdException w:name="List Paragraph" w:uiPriority="34" w:qFormat="1"/>
-    <w:lsdException w:name="Quote" w:uiPriority="29" w:qFormat="1"/>
-    <w:lsdException w:name="Intense Quote" w:uiPriority="30" w:qFormat="1"/>
-    <w:lsdException w:name="Medium List 2 Accent 1" w:uiPriority="66"/>
-    <w:lsdException w:name="Medium Grid 1 Accent 1" w:uiPriority="67"/>
-    <w:lsdException w:name="Medium Grid 2 Accent 1" w:uiPriority="68"/>
-    <w:lsdException w:name="Medium Grid 3 Accent 1" w:uiPriority="69"/>
-    <w:lsdException w:name="Dark List Accent 1" w:uiPriority="70"/>
-    <w:lsdException w:name="Colorful Shading Accent 1" w:uiPriority="71"/>
-    <w:lsdException w:name="Colorful List Accent 1" w:uiPriority="72"/>
-    <w:lsdException w:name="Colorful Grid Accent 1" w:uiPriority="73"/>
-    <w:lsdException w:name="Light Shading Accent 2" w:uiPriority="60"/>
-    <w:lsdException w:name="Light List Accent 2" w:uiPriority="61"/>
-    <w:lsdException w:name="Light Grid Accent 2" w:uiPriority="62"/>
-    <w:lsdException w:name="Medium Shading 1 Accent 2" w:uiPriority="63"/>
-    <w:lsdException w:name="Medium Shading 2 Accent 2" w:uiPriority="64"/>
-    <w:lsdException w:name="Medium List 1 Accent 2" w:uiPriority="65"/>
-    <w:lsdException w:name="Medium List 2 Accent 2" w:uiPriority="66"/>
-    <w:lsdException w:name="Medium Grid 1 Accent 2" w:uiPriority="67"/>
-    <w:lsdException w:name="Medium Grid 2 Accent 2" w:uiPriority="68"/>
-    <w:lsdException w:name="Medium Grid 3 Accent 2" w:uiPriority="69"/>
-    <w:lsdException w:name="Dark List Accent 2" w:uiPriority="70"/>
-    <w:lsdException w:name="Colorful Shading Accent 2" w:uiPriority="71"/>
-    <w:lsdException w:name="Colorful List Accent 2" w:uiPriority="72"/>
-    <w:lsdException w:name="Colorful Grid Accent 2" w:uiPriority="73"/>
-    <w:lsdException w:name="Light Shading Accent 3" w:uiPriority="60"/>
-    <w:lsdException w:name="Light List Accent 3" w:uiPriority="61"/>
-    <w:lsdException w:name="Light Grid Accent 3" w:uiPriority="62"/>
-    <w:lsdException w:name="Medium Shading 1 Accent 3" w:uiPriority="63"/>
-    <w:lsdException w:name="Medium Shading 2 Accent 3" w:uiPriority="64"/>
-    <w:lsdException w:name="Medium List 1 Accent 3" w:uiPriority="65"/>
-    <w:lsdException w:name="Medium List 2 Accent 3" w:uiPriority="66"/>
-    <w:lsdException w:name="Medium Grid 1 Accent 3" w:uiPriority="67"/>
-    <w:lsdException w:name="Medium Grid 2 Accent 3" w:uiPriority="68"/>
-    <w:lsdException w:name="Medium Grid 3 Accent 3" w:uiPriority="69"/>
-    <w:lsdException w:name="Dark List Accent 3" w:uiPriority="70"/>
-    <w:lsdException w:name="Colorful Shading Accent 3" w:uiPriority="71"/>
-    <w:lsdException w:name="Colorful List Accent 3" w:uiPriority="72"/>
-    <w:lsdException w:name="Colorful Grid Accent 3" w:uiPriority="73"/>
-    <w:lsdException w:name="Light Shading Accent 4" w:uiPriority="60"/>
-    <w:lsdException w:name="Light List Accent 4" w:uiPriority="61"/>
-    <w:lsdException w:name="Light Grid Accent 4" w:uiPriority="62"/>
-    <w:lsdException w:name="Medium Shading 1 Accent 4" w:uiPriority="63"/>
-    <w:lsdException w:name="Medium Shading 2 Accent 4" w:uiPriority="64"/>
-    <w:lsdException w:name="Medium List 1 Accent 4" w:uiPriority="65"/>
-    <w:lsdException w:name="Medium List 2 Accent 4" w:uiPriority="66"/>
-    <w:lsdException w:name="Medium Grid 1 Accent 4" w:uiPriority="67"/>
-    <w:lsdException w:name="Medium Grid 2 Accent 4" w:uiPriority="68"/>
-    <w:lsdException w:name="Medium Grid 3 Accent 4" w:uiPriority="69"/>
-    <w:lsdException w:name="Dark List Accent 4" w:uiPriority="70"/>
-    <w:lsdException w:name="Colorful Shading Accent 4" w:uiPriority="71"/>
-    <w:lsdException w:name="Colorful List Accent 4" w:uiPriority="72"/>
-    <w:lsdException w:name="Colorful Grid Accent 4" w:uiPriority="73"/>
-    <w:lsdException w:name="Light Shading Accent 5" w:uiPriority="60"/>
-    <w:lsdException w:name="Light List Accent 5" w:uiPriority="61"/>
-    <w:lsdException w:name="Light Grid Accent 5" w:uiPriority="62"/>
-    <w:lsdException w:name="Medium Shading 1 Accent 5" w:uiPriority="63"/>
-    <w:lsdException w:name="Medium Shading 2 Accent 5" w:uiPriority="64"/>
-    <w:lsdException w:name="Medium List 1 Accent 5" w:uiPriority="65"/>
-    <w:lsdException w:name="Medium List 2 Accent 5" w:uiPriority="66"/>
-    <w:lsdException w:name="Medium Grid 1 Accent 5" w:uiPriority="67"/>
-    <w:lsdException w:name="Medium Grid 2 Accent 5" w:uiPriority="68"/>
-    <w:lsdException w:name="Medium Grid 3 Accent 5" w:uiPriority="69"/>
-    <w:lsdException w:name="Dark List Accent 5" w:uiPriority="70"/>
-    <w:lsdException w:name="Colorful Shading Accent 5" w:uiPriority="71"/>
-    <w:lsdException w:name="Colorful List Accent 5" w:uiPriority="72"/>
-    <w:lsdException w:name="Colorful Grid Accent 5" w:uiPriority="73"/>
-    <w:lsdException w:name="Light Shading Accent 6" w:uiPriority="60"/>
-    <w:lsdException w:name="Light List Accent 6" w:uiPriority="61"/>
-    <w:lsdException w:name="Light Grid Accent 6" w:uiPriority="62"/>
-    <w:lsdException w:name="Medium Shading 1 Accent 6" w:uiPriority="63"/>
-    <w:lsdException w:name="Medium Shading 2 Accent 6" w:uiPriority="64"/>
-    <w:lsdException w:name="Medium List 1 Accent 6" w:uiPriority="65"/>
-    <w:lsdException w:name="Medium List 2 Accent 6" w:uiPriority="66"/>
-    <w:lsdException w:name="Medium Grid 1 Accent 6" w:uiPriority="67"/>
-    <w:lsdException w:name="Medium Grid 2 Accent 6" w:uiPriority="68"/>
-    <w:lsdException w:name="Medium Grid 3 Accent 6" w:uiPriority="69"/>
-    <w:lsdException w:name="Dark List Accent 6" w:uiPriority="70"/>
-    <w:lsdException w:name="Colorful Shading Accent 6" w:uiPriority="71"/>
-    <w:lsdException w:name="Colorful List Accent 6" w:uiPriority="72"/>
-    <w:lsdException w:name="Colorful Grid Accent 6" w:uiPriority="73"/>
-    <w:lsdException w:name="Subtle Emphasis" w:uiPriority="19" w:qFormat="1"/>
-    <w:lsdException w:name="Intense Emphasis" w:uiPriority="21" w:qFormat="1"/>
-    <w:lsdException w:name="Subtle Reference" w:uiPriority="31" w:qFormat="1"/>
-    <w:lsdException w:name="Intense Reference" w:uiPriority="32" w:qFormat="1"/>
-    <w:lsdException w:name="Book Title" w:uiPriority="33" w:qFormat="1"/>
-    <w:lsdException w:name="Bibliography" w:semiHidden="1" w:uiPriority="37" w:unhideWhenUsed="1"/>
-    <w:lsdException w:name="TOC Heading" w:semiHidden="1" w:uiPriority="39" w:unhideWhenUsed="1" w:qFormat="1"/>
-    <w:lsdException w:name="Plain Table 1" w:uiPriority="41"/>
-    <w:lsdException w:name="Plain Table 2" w:uiPriority="42"/>
-    <w:lsdException w:name="Plain Table 3" w:uiPriority="43"/>
-    <w:lsdException w:name="Plain Table 4" w:uiPriority="44"/>
-    <w:lsdException w:name="Plain Table 5" w:uiPriority="45"/>
-    <w:lsdException w:name="Grid Table Light" w:uiPriority="40"/>
-    <w:lsdException w:name="Grid Table 1 Light" w:uiPriority="46"/>
-    <w:lsdException w:name="Grid Table 2" w:uiPriority="47"/>
-    <w:lsdException w:name="Grid Table 3" w:uiPriority="48"/>
-    <w:lsdException w:name="Grid Table 4" w:uiPriority="49"/>
-    <w:lsdException w:name="Grid Table 5 Dark" w:uiPriority="50"/>
-    <w:lsdException w:name="Grid Table 6 Colorful" w:uiPriority="51"/>
-    <w:lsdException w:name="Grid Table 7 Colorful" w:uiPriority="52"/>
-    <w:lsdException w:name="Grid Table 1 Light Accent 1" w:uiPriority="46"/>
-    <w:lsdException w:name="Grid Table 2 Accent 1" w:uiPriority="47"/>
-    <w:lsdException w:name="Grid Table 3 Accent 1" w:uiPriority="48"/>
-    <w:lsdException w:name="Grid Table 4 Accent 1" w:uiPriority="49"/>
-    <w:lsdException w:name="Grid Table 5 Dark Accent 1" w:uiPriority="50"/>
-    <w:lsdException w:name="Grid Table 6 Colorful Accent 1" w:uiPriority="51"/>
-    <w:lsdException w:name="Grid Table 7 Colorful Accent 1" w:uiPriority="52"/>
-    <w:lsdException w:name="Grid Table 1 Light Accent 2" w:uiPriority="46"/>
-    <w:lsdException w:name="Grid Table 2 Accent 2" w:uiPriority="47"/>
-    <w:lsdException w:name="Grid Table 3 Accent 2" w:uiPriority="48"/>
-    <w:lsdException w:name="Grid Table 4 Accent 2" w:uiPriority="49"/>
-    <w:lsdException w:name="Grid Table 5 Dark Accent 2" w:uiPriority="50"/>
-    <w:lsdException w:name="Grid Table 6 Colorful Accent 2" w:uiPriority="51"/>
-    <w:lsdException w:name="Grid Table 7 Colorful Accent 2" w:uiPriority="52"/>
-    <w:lsdException w:name="Grid Table 1 Light Accent 3" w:uiPriority="46"/>
-    <w:lsdException w:name="Grid Table 2 Accent 3" w:uiPriority="47"/>
-    <w:lsdException w:name="Grid Table 3 Accent 3" w:uiPriority="48"/>
-    <w:lsdException w:name="Grid Table 4 Accent 3" w:uiPriority="49"/>
-    <w:lsdException w:name="Grid Table 5 Dark Accent 3" w:uiPriority="50"/>
-    <w:lsdException w:name="Grid Table 6 Colorful Accent 3" w:uiPriority="51"/>
-    <w:lsdException w:name="Grid Table 7 Colorful Accent 3" w:uiPriority="52"/>
-    <w:lsdException w:name="Grid Table 1 Light Accent 4" w:uiPriority="46"/>
-    <w:lsdException w:name="Grid Table 2 Accent 4" w:uiPriority="47"/>
-    <w:lsdException w:name="Grid Table 3 Accent 4" w:uiPriority="48"/>
-    <w:lsdException w:name="Grid Table 4 Accent 4" w:uiPriority="49"/>
-    <w:lsdException w:name="Grid Table 5 Dark Accent 4" w:uiPriority="50"/>
-    <w:lsdException w:name="Grid Table 6 Colorful Accent 4" w:uiPriority="51"/>
-    <w:lsdException w:name="Grid Table 7 Colorful Accent 4" w:uiPriority="52"/>
-    <w:lsdException w:name="Grid Table 1 Light Accent 5" w:uiPriority="46"/>
-    <w:lsdException w:name="Grid Table 2 Accent 5" w:uiPriority="47"/>
-    <w:lsdException w:name="Grid Table 3 Accent 5" w:uiPriority="48"/>
-    <w:lsdException w:name="Grid Table 4 Accent 5" w:uiPriority="49"/>
-    <w:lsdException w:name="Grid Table 5 Dark Accent 5" w:uiPriority="50"/>
-    <w:lsdException w:name="Grid Table 6 Colorful Accent 5" w:uiPriority="51"/>
-    <w:lsdException w:name="Grid Table 7 Colorful Accent 5" w:uiPriority="52"/>
-    <w:lsdException w:name="Grid Table 1 Light Accent 6" w:uiPriority="46"/>
-    <w:lsdException w:name="Grid Table 2 Accent 6" w:uiPriority="47"/>
-    <w:lsdException w:name="Grid Table 3 Accent 6" w:uiPriority="48"/>
-    <w:lsdException w:name="Grid Table 4 Accent 6" w:uiPriority="49"/>
-    <w:lsdException w:name="Grid Table 5 Dark Accent 6" w:uiPriority="50"/>
-    <w:lsdException w:name="Grid Table 6 Colorful Accent 6" w:uiPriority="51"/>
-    <w:lsdException w:name="Grid Table 7 Colorful Accent 6" w:uiPriority="52"/>
-    <w:lsdException w:name="List Table 1 Light" w:uiPriority="46"/>
-    <w:lsdException w:name="List Table 2" w:uiPriority="47"/>
-    <w:lsdException w:name="List Table 3" w:uiPriority="48"/>
-    <w:lsdException w:name="List Table 4" w:uiPriority="49"/>
-    <w:lsdException w:name="List Table 5 Dark" w:uiPriority="50"/>
-    <w:lsdException w:name="List Table 6 Colorful" w:uiPriority="51"/>
-    <w:lsdException w:name="List Table 7 Colorful" w:uiPriority="52"/>
-    <w:lsdException w:name="List Table 1 Light Accent 1" w:uiPriority="46"/>
-    <w:lsdException w:name="List Table 2 Accent 1" w:uiPriority="47"/>
-    <w:lsdException w:name="List Table 3 Accent 1" w:uiPriority="48"/>
-    <w:lsdException w:name="List Table 4 Accent 1" w:uiPriority="49"/>
-    <w:lsdException w:name="List Table 5 Dark Accent 1" w:uiPriority="50"/>
-    <w:lsdException w:name="List Table 6 Colorful Accent 1" w:uiPriority="51"/>
-    <w:lsdException w:name="List Table 7 Colorful Accent 1" w:uiPriority="52"/>
-    <w:lsdException w:name="List Table 1 Light Accent 2" w:uiPriority="46"/>
-    <w:lsdException w:name="List Table 2 Accent 2" w:uiPriority="47"/>
-    <w:lsdException w:name="List Table 3 Accent 2" w:uiPriority="48"/>
-    <w:lsdException w:name="List Table 4 Accent 2" w:uiPriority="49"/>
-    <w:lsdException w:name="List Table 5 Dark Accent 2" w:uiPriority="50"/>
-    <w:lsdException w:name="List Table 6 Colorful Accent 2" w:uiPriority="51"/>
-    <w:lsdException w:name="List Table 7 Colorful Accent 2" w:uiPriority="52"/>
-    <w:lsdException w:name="List Table 1 Light Accent 3" w:uiPriority="46"/>
-    <w:lsdException w:name="List Table 2 Accent 3" w:uiPriority="47"/>
-    <w:lsdException w:name="List Table 3 Accent 3" w:uiPriority="48"/>
-    <w:lsdException w:name="List Table 4 Accent 3" w:uiPriority="49"/>
-    <w:lsdException w:name="List Table 5 Dark Accent 3" w:uiPriority="50"/>
-    <w:lsdException w:name="List Table 6 Colorful Accent 3" w:uiPriority="51"/>
-    <w:lsdException w:name="List Table 7 Colorful Accent 3" w:uiPriority="52"/>
-    <w:lsdException w:name="List Table 1 Light Accent 4" w:uiPriority="46"/>
-    <w:lsdException w:name="List Table 2 Accent 4" w:uiPriority="47"/>
-    <w:lsdException w:name="List Table 3 Accent 4" w:uiPriority="48"/>
-    <w:lsdException w:name="List Table 4 Accent 4" w:uiPriority="49"/>
-    <w:lsdException w:name="List Table 5 Dark Accent 4" w:uiPriority="50"/>
-    <w:lsdException w:name="List Table 6 Colorful Accent 4" w:uiPriority="51"/>
-    <w:lsdException w:name="List Table 7 Colorful Accent 4" w:uiPriority="52"/>
-    <w:lsdException w:name="List Table 1 Light Accent 5" w:uiPriority="46"/>
-    <w:lsdException w:name="List Table 2 Accent 5" w:uiPriority="47"/>
-    <w:lsdException w:name="List Table 3 Accent 5" w:uiPriority="48"/>
-    <w:lsdException w:name="List Table 4 Accent 5" w:uiPriority="49"/>
-    <w:lsdException w:name="List Table 5 Dark Accent 5" w:uiPriority="50"/>
-    <w:lsdException w:name="List Table 6 Colorful Accent 5" w:uiPriority="51"/>
-    <w:lsdException w:name="List Table 7 Colorful Accent 5" w:uiPriority="52"/>
-    <w:lsdException w:name="List Table 1 Light Accent 6" w:uiPriority="46"/>
-    <w:lsdException w:name="List Table 2 Accent 6" w:uiPriority="47"/>
-    <w:lsdException w:name="List Table 3 Accent 6" w:uiPriority="48"/>
-    <w:lsdException w:name="List Table 4 Accent 6" w:uiPriority="49"/>
-    <w:lsdException w:name="List Table 5 Dark Accent 6" w:uiPriority="50"/>
-    <w:lsdException w:name="List Table 6 Colorful Accent 6" w:uiPriority="51"/>
-    <w:lsdException w:name="List Table 7 Colorful Accent 6" w:uiPriority="52"/>
-  </w:latentStyles>
-  <w:style w:type="paragraph" w:default="1" w:styleId="Normal">
-    <w:name w:val="Normal"/>
-    <w:qFormat/>
-  </w:style>
-  <w:style w:type="character" w:default="1" w:styleId="Fontepargpadro">
-    <w:name w:val="Default Paragraph Font"/>
-    <w:uiPriority w:val="1"/>
-    <w:semiHidden/>
-    <w:unhideWhenUsed/>
-  </w:style>
-  <w:style w:type="table" w:default="1" w:styleId="Tabelanormal">
-    <w:name w:val="Normal Table"/>
-    <w:uiPriority w:val="99"/>
-    <w:semiHidden/>
-    <w:unhideWhenUsed/>
-    <w:tblPr>
-      <w:tblInd w:w="0" w:type="dxa"/>
-      <w:tblCellMar>
-        <w:top w:w="0" w:type="dxa"/>
-        <w:left w:w="108" w:type="dxa"/>
-        <w:bottom w:w="0" w:type="dxa"/>
-        <w:right w:w="108" w:type="dxa"/>
-      </w:tblCellMar>
-    </w:tblPr>
-  </w:style>
-  <w:style w:type="numbering" w:default="1" w:styleId="Semlista">
-    <w:name w:val="No List"/>
-    <w:uiPriority w:val="99"/>
-    <w:semiHidden/>
-    <w:unhideWhenUsed/>
-  </w:style>
-  <w:style w:type="paragraph" w:customStyle="1" w:styleId="30CF5AA83D184F409CA9B3E9227D55BF">
-    <w:name w:val="30CF5AA83D184F409CA9B3E9227D55BF"/>
-    <w:rsid w:val="00B2347E"/>
-  </w:style>
-  <w:style w:type="paragraph" w:customStyle="1" w:styleId="52E85579B18049FABBD6118B1EFCC4CD">
-    <w:name w:val="52E85579B18049FABBD6118B1EFCC4CD"/>
-    <w:rsid w:val="00B2347E"/>
-  </w:style>
-  <w:style w:type="paragraph" w:customStyle="1" w:styleId="407218A1944046D7998349EBB4044529">
-    <w:name w:val="407218A1944046D7998349EBB4044529"/>
-    <w:rsid w:val="00B2347E"/>
-  </w:style>
-</w:styles>
-</file>
-
-<file path=word/glossary/webSettings.xml><?xml version="1.0" encoding="utf-8"?>
-<w:webSettings xmlns:mc="http://schemas.openxmlformats.org/markup-compatibility/2006" xmlns:r="http://schemas.openxmlformats.org/officeDocument/2006/relationships" xmlns:w="http://schemas.openxmlformats.org/wordprocessingml/2006/main" xmlns:w14="http://schemas.microsoft.com/office/word/2010/wordml" xmlns:w15="http://schemas.microsoft.com/office/word/2012/wordml" mc:Ignorable="w14 w15">
-  <w:optimizeForBrowser/>
-  <w:allowPNG/>
-</w:webSettings>
 </file>
 
 <file path=word/theme/theme1.xml><?xml version="1.0" encoding="utf-8"?>
@@ -6899,7 +8315,7 @@
 </file>
 
 <file path=customXml/itemProps1.xml><?xml version="1.0" encoding="utf-8"?>
-<ds:datastoreItem xmlns:ds="http://schemas.openxmlformats.org/officeDocument/2006/customXml" ds:itemID="{0B9703CB-699F-447C-A89D-6385C14AB9B6}">
+<ds:datastoreItem xmlns:ds="http://schemas.openxmlformats.org/officeDocument/2006/customXml" ds:itemID="{7F3E90F1-03E3-4329-819F-3CC66BE5E4A1}">
   <ds:schemaRefs>
     <ds:schemaRef ds:uri="http://schemas.openxmlformats.org/officeDocument/2006/bibliography"/>
   </ds:schemaRefs>

</xml_diff>